<commit_message>
project #2 ISA table
pro
</commit_message>
<xml_diff>
--- a/project #2 ISA.docx
+++ b/project #2 ISA.docx
@@ -19,7 +19,7 @@
       <w:tr>
         <w:tc>
           <w:tcPr>
-            <w:tcW w:w="1558" w:type="dxa"/>
+            <w:tcW w:w="1541" w:type="dxa"/>
           </w:tcPr>
           <w:p>
             <w:r>
@@ -29,7 +29,7 @@
         </w:tc>
         <w:tc>
           <w:tcPr>
-            <w:tcW w:w="1558" w:type="dxa"/>
+            <w:tcW w:w="1672" w:type="dxa"/>
           </w:tcPr>
           <w:p>
             <w:r>
@@ -39,7 +39,7 @@
         </w:tc>
         <w:tc>
           <w:tcPr>
-            <w:tcW w:w="1558" w:type="dxa"/>
+            <w:tcW w:w="1547" w:type="dxa"/>
           </w:tcPr>
           <w:p>
             <w:r>
@@ -49,7 +49,7 @@
         </w:tc>
         <w:tc>
           <w:tcPr>
-            <w:tcW w:w="1558" w:type="dxa"/>
+            <w:tcW w:w="1530" w:type="dxa"/>
           </w:tcPr>
           <w:p>
             <w:r>
@@ -59,7 +59,7 @@
         </w:tc>
         <w:tc>
           <w:tcPr>
-            <w:tcW w:w="1559" w:type="dxa"/>
+            <w:tcW w:w="1543" w:type="dxa"/>
           </w:tcPr>
           <w:p>
             <w:r>
@@ -69,7 +69,7 @@
         </w:tc>
         <w:tc>
           <w:tcPr>
-            <w:tcW w:w="1559" w:type="dxa"/>
+            <w:tcW w:w="1517" w:type="dxa"/>
           </w:tcPr>
           <w:p>
             <w:r>
@@ -81,7 +81,7 @@
       <w:tr>
         <w:tc>
           <w:tcPr>
-            <w:tcW w:w="1558" w:type="dxa"/>
+            <w:tcW w:w="1541" w:type="dxa"/>
           </w:tcPr>
           <w:p>
             <w:r>
@@ -91,17 +91,20 @@
         </w:tc>
         <w:tc>
           <w:tcPr>
-            <w:tcW w:w="1558" w:type="dxa"/>
-          </w:tcPr>
-          <w:p>
-            <w:r>
-              <w:t>Rx=Ry+imm</w:t>
-            </w:r>
-          </w:p>
-        </w:tc>
-        <w:tc>
-          <w:tcPr>
-            <w:tcW w:w="1558" w:type="dxa"/>
+            <w:tcW w:w="1672" w:type="dxa"/>
+          </w:tcPr>
+          <w:p>
+            <w:r>
+              <w:t>Rx=Rx</w:t>
+            </w:r>
+            <w:r>
+              <w:t>+imm</w:t>
+            </w:r>
+          </w:p>
+        </w:tc>
+        <w:tc>
+          <w:tcPr>
+            <w:tcW w:w="1547" w:type="dxa"/>
           </w:tcPr>
           <w:p>
             <w:r>
@@ -110,25 +113,32 @@
           </w:p>
           <w:p>
             <w:r>
-              <w:t>Rx, Ry, imm</w:t>
-            </w:r>
-          </w:p>
-        </w:tc>
-        <w:tc>
-          <w:tcPr>
-            <w:tcW w:w="1558" w:type="dxa"/>
-          </w:tcPr>
-          <w:p/>
-        </w:tc>
-        <w:tc>
-          <w:tcPr>
-            <w:tcW w:w="1559" w:type="dxa"/>
-          </w:tcPr>
-          <w:p/>
-        </w:tc>
-        <w:tc>
-          <w:tcPr>
-            <w:tcW w:w="1559" w:type="dxa"/>
+              <w:t>Rx,</w:t>
+            </w:r>
+            <w:r>
+              <w:t xml:space="preserve"> imm</w:t>
+            </w:r>
+          </w:p>
+        </w:tc>
+        <w:tc>
+          <w:tcPr>
+            <w:tcW w:w="1530" w:type="dxa"/>
+          </w:tcPr>
+          <w:p>
+            <w:r>
+              <w:t>10 xx iiii</w:t>
+            </w:r>
+          </w:p>
+        </w:tc>
+        <w:tc>
+          <w:tcPr>
+            <w:tcW w:w="1543" w:type="dxa"/>
+          </w:tcPr>
+          <w:p/>
+        </w:tc>
+        <w:tc>
+          <w:tcPr>
+            <w:tcW w:w="1517" w:type="dxa"/>
           </w:tcPr>
           <w:p/>
         </w:tc>
@@ -136,49 +146,54 @@
       <w:tr>
         <w:tc>
           <w:tcPr>
-            <w:tcW w:w="1558" w:type="dxa"/>
-          </w:tcPr>
-          <w:p>
-            <w:r>
-              <w:t>sub</w:t>
-            </w:r>
-          </w:p>
-        </w:tc>
-        <w:tc>
-          <w:tcPr>
-            <w:tcW w:w="1558" w:type="dxa"/>
-          </w:tcPr>
-          <w:p>
-            <w:r>
-              <w:t>Rx=Ry-r2</w:t>
-            </w:r>
-          </w:p>
-        </w:tc>
-        <w:tc>
-          <w:tcPr>
-            <w:tcW w:w="1558" w:type="dxa"/>
-          </w:tcPr>
-          <w:p>
-            <w:r>
-              <w:t>Sub Rx,Ry,r2</w:t>
-            </w:r>
-          </w:p>
-        </w:tc>
-        <w:tc>
-          <w:tcPr>
-            <w:tcW w:w="1558" w:type="dxa"/>
-          </w:tcPr>
-          <w:p/>
-        </w:tc>
-        <w:tc>
-          <w:tcPr>
-            <w:tcW w:w="1559" w:type="dxa"/>
-          </w:tcPr>
-          <w:p/>
-        </w:tc>
-        <w:tc>
-          <w:tcPr>
-            <w:tcW w:w="1559" w:type="dxa"/>
+            <w:tcW w:w="1541" w:type="dxa"/>
+          </w:tcPr>
+          <w:p>
+            <w:r>
+              <w:t>slt</w:t>
+            </w:r>
+          </w:p>
+        </w:tc>
+        <w:tc>
+          <w:tcPr>
+            <w:tcW w:w="1672" w:type="dxa"/>
+          </w:tcPr>
+          <w:p>
+            <w:r>
+              <w:t>Rx=1 f Ry&lt;Rx</w:t>
+            </w:r>
+          </w:p>
+          <w:p>
+            <w:r>
+              <w:t>Else Rx=0</w:t>
+            </w:r>
+          </w:p>
+        </w:tc>
+        <w:tc>
+          <w:tcPr>
+            <w:tcW w:w="1547" w:type="dxa"/>
+          </w:tcPr>
+          <w:p>
+            <w:r>
+              <w:t>lt Rx, Ry,r2</w:t>
+            </w:r>
+          </w:p>
+        </w:tc>
+        <w:tc>
+          <w:tcPr>
+            <w:tcW w:w="1530" w:type="dxa"/>
+          </w:tcPr>
+          <w:p/>
+        </w:tc>
+        <w:tc>
+          <w:tcPr>
+            <w:tcW w:w="1543" w:type="dxa"/>
+          </w:tcPr>
+          <w:p/>
+        </w:tc>
+        <w:tc>
+          <w:tcPr>
+            <w:tcW w:w="1517" w:type="dxa"/>
           </w:tcPr>
           <w:p/>
         </w:tc>
@@ -186,54 +201,41 @@
       <w:tr>
         <w:tc>
           <w:tcPr>
-            <w:tcW w:w="1558" w:type="dxa"/>
-          </w:tcPr>
-          <w:p>
-            <w:r>
-              <w:t>slt</w:t>
-            </w:r>
-          </w:p>
-        </w:tc>
-        <w:tc>
-          <w:tcPr>
-            <w:tcW w:w="1558" w:type="dxa"/>
-          </w:tcPr>
-          <w:p>
-            <w:r>
-              <w:t>Rx=1 f Ry&lt;Rx</w:t>
-            </w:r>
-          </w:p>
-          <w:p>
-            <w:r>
-              <w:t>Else Rx=0</w:t>
-            </w:r>
-          </w:p>
-        </w:tc>
-        <w:tc>
-          <w:tcPr>
-            <w:tcW w:w="1558" w:type="dxa"/>
-          </w:tcPr>
-          <w:p>
-            <w:r>
-              <w:t>lt Rx, Ry,r2</w:t>
-            </w:r>
-          </w:p>
-        </w:tc>
-        <w:tc>
-          <w:tcPr>
-            <w:tcW w:w="1558" w:type="dxa"/>
-          </w:tcPr>
-          <w:p/>
-        </w:tc>
-        <w:tc>
-          <w:tcPr>
-            <w:tcW w:w="1559" w:type="dxa"/>
-          </w:tcPr>
-          <w:p/>
-        </w:tc>
-        <w:tc>
-          <w:tcPr>
-            <w:tcW w:w="1559" w:type="dxa"/>
+            <w:tcW w:w="1541" w:type="dxa"/>
+          </w:tcPr>
+          <w:p>
+            <w:r>
+              <w:t>srl</w:t>
+            </w:r>
+          </w:p>
+        </w:tc>
+        <w:tc>
+          <w:tcPr>
+            <w:tcW w:w="1672" w:type="dxa"/>
+          </w:tcPr>
+          <w:p/>
+        </w:tc>
+        <w:tc>
+          <w:tcPr>
+            <w:tcW w:w="1547" w:type="dxa"/>
+          </w:tcPr>
+          <w:p/>
+        </w:tc>
+        <w:tc>
+          <w:tcPr>
+            <w:tcW w:w="1530" w:type="dxa"/>
+          </w:tcPr>
+          <w:p/>
+        </w:tc>
+        <w:tc>
+          <w:tcPr>
+            <w:tcW w:w="1543" w:type="dxa"/>
+          </w:tcPr>
+          <w:p/>
+        </w:tc>
+        <w:tc>
+          <w:tcPr>
+            <w:tcW w:w="1517" w:type="dxa"/>
           </w:tcPr>
           <w:p/>
         </w:tc>
@@ -241,41 +243,64 @@
       <w:tr>
         <w:tc>
           <w:tcPr>
-            <w:tcW w:w="1558" w:type="dxa"/>
-          </w:tcPr>
-          <w:p>
-            <w:r>
-              <w:t>srl</w:t>
-            </w:r>
-          </w:p>
-        </w:tc>
-        <w:tc>
-          <w:tcPr>
-            <w:tcW w:w="1558" w:type="dxa"/>
-          </w:tcPr>
-          <w:p/>
-        </w:tc>
-        <w:tc>
-          <w:tcPr>
-            <w:tcW w:w="1558" w:type="dxa"/>
-          </w:tcPr>
-          <w:p/>
-        </w:tc>
-        <w:tc>
-          <w:tcPr>
-            <w:tcW w:w="1558" w:type="dxa"/>
-          </w:tcPr>
-          <w:p/>
-        </w:tc>
-        <w:tc>
-          <w:tcPr>
-            <w:tcW w:w="1559" w:type="dxa"/>
-          </w:tcPr>
-          <w:p/>
-        </w:tc>
-        <w:tc>
-          <w:tcPr>
-            <w:tcW w:w="1559" w:type="dxa"/>
+            <w:tcW w:w="1541" w:type="dxa"/>
+          </w:tcPr>
+          <w:p>
+            <w:r>
+              <w:t>beq</w:t>
+            </w:r>
+          </w:p>
+        </w:tc>
+        <w:tc>
+          <w:tcPr>
+            <w:tcW w:w="1672" w:type="dxa"/>
+          </w:tcPr>
+          <w:p>
+            <w:r>
+              <w:t>Rx==Ry</w:t>
+            </w:r>
+          </w:p>
+          <w:p>
+            <w:r>
+              <w:t>Pc=pc+imm</w:t>
+            </w:r>
+          </w:p>
+          <w:p>
+            <w:r>
+              <w:t>else pc++</w:t>
+            </w:r>
+          </w:p>
+        </w:tc>
+        <w:tc>
+          <w:tcPr>
+            <w:tcW w:w="1547" w:type="dxa"/>
+          </w:tcPr>
+          <w:p>
+            <w:r>
+              <w:t>branch</w:t>
+            </w:r>
+          </w:p>
+          <w:p>
+            <w:r>
+              <w:t>Rx, Ry, imm</w:t>
+            </w:r>
+          </w:p>
+        </w:tc>
+        <w:tc>
+          <w:tcPr>
+            <w:tcW w:w="1530" w:type="dxa"/>
+          </w:tcPr>
+          <w:p/>
+        </w:tc>
+        <w:tc>
+          <w:tcPr>
+            <w:tcW w:w="1543" w:type="dxa"/>
+          </w:tcPr>
+          <w:p/>
+        </w:tc>
+        <w:tc>
+          <w:tcPr>
+            <w:tcW w:w="1517" w:type="dxa"/>
           </w:tcPr>
           <w:p/>
         </w:tc>
@@ -283,64 +308,53 @@
       <w:tr>
         <w:tc>
           <w:tcPr>
-            <w:tcW w:w="1558" w:type="dxa"/>
-          </w:tcPr>
-          <w:p>
-            <w:r>
-              <w:t>beq</w:t>
-            </w:r>
-          </w:p>
-        </w:tc>
-        <w:tc>
-          <w:tcPr>
-            <w:tcW w:w="1558" w:type="dxa"/>
-          </w:tcPr>
-          <w:p>
-            <w:r>
-              <w:t>Rx==Ry</w:t>
-            </w:r>
-          </w:p>
-          <w:p>
-            <w:r>
-              <w:t>Pc=pc+imm</w:t>
-            </w:r>
-          </w:p>
-          <w:p>
-            <w:r>
-              <w:t>else pc++</w:t>
-            </w:r>
-          </w:p>
-        </w:tc>
-        <w:tc>
-          <w:tcPr>
-            <w:tcW w:w="1558" w:type="dxa"/>
-          </w:tcPr>
-          <w:p>
-            <w:r>
-              <w:t>branch</w:t>
-            </w:r>
-          </w:p>
-          <w:p>
-            <w:r>
-              <w:t>Rx, Ry, imm</w:t>
-            </w:r>
-          </w:p>
-        </w:tc>
-        <w:tc>
-          <w:tcPr>
-            <w:tcW w:w="1558" w:type="dxa"/>
-          </w:tcPr>
-          <w:p/>
-        </w:tc>
-        <w:tc>
-          <w:tcPr>
-            <w:tcW w:w="1559" w:type="dxa"/>
-          </w:tcPr>
-          <w:p/>
-        </w:tc>
-        <w:tc>
-          <w:tcPr>
-            <w:tcW w:w="1559" w:type="dxa"/>
+            <w:tcW w:w="1541" w:type="dxa"/>
+          </w:tcPr>
+          <w:p>
+            <w:r>
+              <w:t>lw</w:t>
+            </w:r>
+          </w:p>
+        </w:tc>
+        <w:tc>
+          <w:tcPr>
+            <w:tcW w:w="1672" w:type="dxa"/>
+          </w:tcPr>
+          <w:p>
+            <w:r>
+              <w:t>Rx=Mem[imm]</w:t>
+            </w:r>
+          </w:p>
+        </w:tc>
+        <w:tc>
+          <w:tcPr>
+            <w:tcW w:w="1547" w:type="dxa"/>
+          </w:tcPr>
+          <w:p>
+            <w:r>
+              <w:t>Load Rx, imm</w:t>
+            </w:r>
+          </w:p>
+        </w:tc>
+        <w:tc>
+          <w:tcPr>
+            <w:tcW w:w="1530" w:type="dxa"/>
+          </w:tcPr>
+          <w:p>
+            <w:r>
+              <w:t>10 xx iiii</w:t>
+            </w:r>
+          </w:p>
+        </w:tc>
+        <w:tc>
+          <w:tcPr>
+            <w:tcW w:w="1543" w:type="dxa"/>
+          </w:tcPr>
+          <w:p/>
+        </w:tc>
+        <w:tc>
+          <w:tcPr>
+            <w:tcW w:w="1517" w:type="dxa"/>
           </w:tcPr>
           <w:p/>
         </w:tc>
@@ -348,49 +362,55 @@
       <w:tr>
         <w:tc>
           <w:tcPr>
-            <w:tcW w:w="1558" w:type="dxa"/>
-          </w:tcPr>
-          <w:p>
-            <w:r>
-              <w:t>lw</w:t>
-            </w:r>
-          </w:p>
-        </w:tc>
-        <w:tc>
-          <w:tcPr>
-            <w:tcW w:w="1558" w:type="dxa"/>
-          </w:tcPr>
-          <w:p>
-            <w:r>
-              <w:t>Rx=Mem[imm]</w:t>
-            </w:r>
-          </w:p>
-        </w:tc>
-        <w:tc>
-          <w:tcPr>
-            <w:tcW w:w="1558" w:type="dxa"/>
-          </w:tcPr>
-          <w:p>
-            <w:r>
-              <w:t>Load Rx, imm</w:t>
-            </w:r>
-          </w:p>
-        </w:tc>
-        <w:tc>
-          <w:tcPr>
-            <w:tcW w:w="1558" w:type="dxa"/>
-          </w:tcPr>
-          <w:p/>
-        </w:tc>
-        <w:tc>
-          <w:tcPr>
-            <w:tcW w:w="1559" w:type="dxa"/>
-          </w:tcPr>
-          <w:p/>
-        </w:tc>
-        <w:tc>
-          <w:tcPr>
-            <w:tcW w:w="1559" w:type="dxa"/>
+            <w:tcW w:w="1541" w:type="dxa"/>
+          </w:tcPr>
+          <w:p>
+            <w:r>
+              <w:t>sw</w:t>
+            </w:r>
+          </w:p>
+        </w:tc>
+        <w:tc>
+          <w:tcPr>
+            <w:tcW w:w="1672" w:type="dxa"/>
+          </w:tcPr>
+          <w:p>
+            <w:r>
+              <w:t>Mem[imm]=Rx</w:t>
+            </w:r>
+          </w:p>
+        </w:tc>
+        <w:tc>
+          <w:tcPr>
+            <w:tcW w:w="1547" w:type="dxa"/>
+          </w:tcPr>
+          <w:p>
+            <w:r>
+              <w:t>store Rx,imm</w:t>
+            </w:r>
+          </w:p>
+        </w:tc>
+        <w:tc>
+          <w:tcPr>
+            <w:tcW w:w="1530" w:type="dxa"/>
+          </w:tcPr>
+          <w:p>
+            <w:r>
+              <w:t>0000 xx i</w:t>
+            </w:r>
+            <w:bookmarkStart w:id="0" w:name="_GoBack"/>
+            <w:bookmarkEnd w:id="0"/>
+          </w:p>
+        </w:tc>
+        <w:tc>
+          <w:tcPr>
+            <w:tcW w:w="1543" w:type="dxa"/>
+          </w:tcPr>
+          <w:p/>
+        </w:tc>
+        <w:tc>
+          <w:tcPr>
+            <w:tcW w:w="1517" w:type="dxa"/>
           </w:tcPr>
           <w:p/>
         </w:tc>
@@ -398,49 +418,53 @@
       <w:tr>
         <w:tc>
           <w:tcPr>
-            <w:tcW w:w="1558" w:type="dxa"/>
-          </w:tcPr>
-          <w:p>
-            <w:r>
-              <w:t>sw</w:t>
-            </w:r>
-          </w:p>
-        </w:tc>
-        <w:tc>
-          <w:tcPr>
-            <w:tcW w:w="1558" w:type="dxa"/>
-          </w:tcPr>
-          <w:p>
-            <w:r>
-              <w:t>Mem[imm]=Rx</w:t>
-            </w:r>
-          </w:p>
-        </w:tc>
-        <w:tc>
-          <w:tcPr>
-            <w:tcW w:w="1558" w:type="dxa"/>
-          </w:tcPr>
-          <w:p>
-            <w:r>
-              <w:t>store Rx,imm</w:t>
-            </w:r>
-          </w:p>
-        </w:tc>
-        <w:tc>
-          <w:tcPr>
-            <w:tcW w:w="1558" w:type="dxa"/>
-          </w:tcPr>
-          <w:p/>
-        </w:tc>
-        <w:tc>
-          <w:tcPr>
-            <w:tcW w:w="1559" w:type="dxa"/>
-          </w:tcPr>
-          <w:p/>
-        </w:tc>
-        <w:tc>
-          <w:tcPr>
-            <w:tcW w:w="1559" w:type="dxa"/>
+            <w:tcW w:w="1541" w:type="dxa"/>
+          </w:tcPr>
+          <w:p>
+            <w:r>
+              <w:t>j</w:t>
+            </w:r>
+          </w:p>
+        </w:tc>
+        <w:tc>
+          <w:tcPr>
+            <w:tcW w:w="1672" w:type="dxa"/>
+          </w:tcPr>
+          <w:p>
+            <w:r>
+              <w:t>imm [-16, 9]</w:t>
+            </w:r>
+          </w:p>
+        </w:tc>
+        <w:tc>
+          <w:tcPr>
+            <w:tcW w:w="1547" w:type="dxa"/>
+          </w:tcPr>
+          <w:p>
+            <w:r>
+              <w:t>jump imm</w:t>
+            </w:r>
+          </w:p>
+        </w:tc>
+        <w:tc>
+          <w:tcPr>
+            <w:tcW w:w="1530" w:type="dxa"/>
+          </w:tcPr>
+          <w:p>
+            <w:r>
+              <w:t>110 iiiii</w:t>
+            </w:r>
+          </w:p>
+        </w:tc>
+        <w:tc>
+          <w:tcPr>
+            <w:tcW w:w="1543" w:type="dxa"/>
+          </w:tcPr>
+          <w:p/>
+        </w:tc>
+        <w:tc>
+          <w:tcPr>
+            <w:tcW w:w="1517" w:type="dxa"/>
           </w:tcPr>
           <w:p/>
         </w:tc>
@@ -448,45 +472,41 @@
       <w:tr>
         <w:tc>
           <w:tcPr>
-            <w:tcW w:w="1558" w:type="dxa"/>
-          </w:tcPr>
-          <w:p>
-            <w:r>
-              <w:t>j</w:t>
-            </w:r>
-          </w:p>
-        </w:tc>
-        <w:tc>
-          <w:tcPr>
-            <w:tcW w:w="1558" w:type="dxa"/>
-          </w:tcPr>
-          <w:p/>
-        </w:tc>
-        <w:tc>
-          <w:tcPr>
-            <w:tcW w:w="1558" w:type="dxa"/>
-          </w:tcPr>
-          <w:p>
-            <w:r>
-              <w:t>jump imm</w:t>
-            </w:r>
-          </w:p>
-        </w:tc>
-        <w:tc>
-          <w:tcPr>
-            <w:tcW w:w="1558" w:type="dxa"/>
-          </w:tcPr>
-          <w:p/>
-        </w:tc>
-        <w:tc>
-          <w:tcPr>
-            <w:tcW w:w="1559" w:type="dxa"/>
-          </w:tcPr>
-          <w:p/>
-        </w:tc>
-        <w:tc>
-          <w:tcPr>
-            <w:tcW w:w="1559" w:type="dxa"/>
+            <w:tcW w:w="1541" w:type="dxa"/>
+          </w:tcPr>
+          <w:p>
+            <w:r>
+              <w:t>andi</w:t>
+            </w:r>
+          </w:p>
+        </w:tc>
+        <w:tc>
+          <w:tcPr>
+            <w:tcW w:w="1672" w:type="dxa"/>
+          </w:tcPr>
+          <w:p/>
+        </w:tc>
+        <w:tc>
+          <w:tcPr>
+            <w:tcW w:w="1547" w:type="dxa"/>
+          </w:tcPr>
+          <w:p/>
+        </w:tc>
+        <w:tc>
+          <w:tcPr>
+            <w:tcW w:w="1530" w:type="dxa"/>
+          </w:tcPr>
+          <w:p/>
+        </w:tc>
+        <w:tc>
+          <w:tcPr>
+            <w:tcW w:w="1543" w:type="dxa"/>
+          </w:tcPr>
+          <w:p/>
+        </w:tc>
+        <w:tc>
+          <w:tcPr>
+            <w:tcW w:w="1517" w:type="dxa"/>
           </w:tcPr>
           <w:p/>
         </w:tc>
@@ -494,49 +514,7 @@
       <w:tr>
         <w:tc>
           <w:tcPr>
-            <w:tcW w:w="1558" w:type="dxa"/>
-          </w:tcPr>
-          <w:p>
-            <w:r>
-              <w:t>andi</w:t>
-            </w:r>
-          </w:p>
-        </w:tc>
-        <w:tc>
-          <w:tcPr>
-            <w:tcW w:w="1558" w:type="dxa"/>
-          </w:tcPr>
-          <w:p/>
-        </w:tc>
-        <w:tc>
-          <w:tcPr>
-            <w:tcW w:w="1558" w:type="dxa"/>
-          </w:tcPr>
-          <w:p/>
-        </w:tc>
-        <w:tc>
-          <w:tcPr>
-            <w:tcW w:w="1558" w:type="dxa"/>
-          </w:tcPr>
-          <w:p/>
-        </w:tc>
-        <w:tc>
-          <w:tcPr>
-            <w:tcW w:w="1559" w:type="dxa"/>
-          </w:tcPr>
-          <w:p/>
-        </w:tc>
-        <w:tc>
-          <w:tcPr>
-            <w:tcW w:w="1559" w:type="dxa"/>
-          </w:tcPr>
-          <w:p/>
-        </w:tc>
-      </w:tr>
-      <w:tr>
-        <w:tc>
-          <w:tcPr>
-            <w:tcW w:w="1558" w:type="dxa"/>
+            <w:tcW w:w="1541" w:type="dxa"/>
           </w:tcPr>
           <w:p>
             <w:r>
@@ -546,120 +524,31 @@
         </w:tc>
         <w:tc>
           <w:tcPr>
-            <w:tcW w:w="1558" w:type="dxa"/>
-          </w:tcPr>
-          <w:p/>
-        </w:tc>
-        <w:tc>
-          <w:tcPr>
-            <w:tcW w:w="1558" w:type="dxa"/>
-          </w:tcPr>
-          <w:p/>
-        </w:tc>
-        <w:tc>
-          <w:tcPr>
-            <w:tcW w:w="1558" w:type="dxa"/>
-          </w:tcPr>
-          <w:p/>
-        </w:tc>
-        <w:tc>
-          <w:tcPr>
-            <w:tcW w:w="1559" w:type="dxa"/>
-          </w:tcPr>
-          <w:p/>
-        </w:tc>
-        <w:tc>
-          <w:tcPr>
-            <w:tcW w:w="1559" w:type="dxa"/>
-          </w:tcPr>
-          <w:p/>
-        </w:tc>
-      </w:tr>
-      <w:tr>
-        <w:tc>
-          <w:tcPr>
-            <w:tcW w:w="1558" w:type="dxa"/>
-          </w:tcPr>
-          <w:p>
-            <w:r>
-              <w:t>(this one I can’t see from the picture I took sorry</w:t>
-            </w:r>
-            <w:bookmarkStart w:id="0" w:name="_GoBack"/>
-            <w:bookmarkEnd w:id="0"/>
-            <w:r>
-              <w:t>)</w:t>
-            </w:r>
-          </w:p>
-        </w:tc>
-        <w:tc>
-          <w:tcPr>
-            <w:tcW w:w="1558" w:type="dxa"/>
-          </w:tcPr>
-          <w:p/>
-        </w:tc>
-        <w:tc>
-          <w:tcPr>
-            <w:tcW w:w="1558" w:type="dxa"/>
-          </w:tcPr>
-          <w:p/>
-        </w:tc>
-        <w:tc>
-          <w:tcPr>
-            <w:tcW w:w="1558" w:type="dxa"/>
-          </w:tcPr>
-          <w:p/>
-        </w:tc>
-        <w:tc>
-          <w:tcPr>
-            <w:tcW w:w="1559" w:type="dxa"/>
-          </w:tcPr>
-          <w:p/>
-        </w:tc>
-        <w:tc>
-          <w:tcPr>
-            <w:tcW w:w="1559" w:type="dxa"/>
-          </w:tcPr>
-          <w:p/>
-        </w:tc>
-      </w:tr>
-      <w:tr>
-        <w:tc>
-          <w:tcPr>
-            <w:tcW w:w="1558" w:type="dxa"/>
-          </w:tcPr>
-          <w:p>
-            <w:r>
-              <w:t>addu</w:t>
-            </w:r>
-          </w:p>
-        </w:tc>
-        <w:tc>
-          <w:tcPr>
-            <w:tcW w:w="1558" w:type="dxa"/>
-          </w:tcPr>
-          <w:p/>
-        </w:tc>
-        <w:tc>
-          <w:tcPr>
-            <w:tcW w:w="1558" w:type="dxa"/>
-          </w:tcPr>
-          <w:p/>
-        </w:tc>
-        <w:tc>
-          <w:tcPr>
-            <w:tcW w:w="1558" w:type="dxa"/>
-          </w:tcPr>
-          <w:p/>
-        </w:tc>
-        <w:tc>
-          <w:tcPr>
-            <w:tcW w:w="1559" w:type="dxa"/>
-          </w:tcPr>
-          <w:p/>
-        </w:tc>
-        <w:tc>
-          <w:tcPr>
-            <w:tcW w:w="1559" w:type="dxa"/>
+            <w:tcW w:w="1672" w:type="dxa"/>
+          </w:tcPr>
+          <w:p/>
+        </w:tc>
+        <w:tc>
+          <w:tcPr>
+            <w:tcW w:w="1547" w:type="dxa"/>
+          </w:tcPr>
+          <w:p/>
+        </w:tc>
+        <w:tc>
+          <w:tcPr>
+            <w:tcW w:w="1530" w:type="dxa"/>
+          </w:tcPr>
+          <w:p/>
+        </w:tc>
+        <w:tc>
+          <w:tcPr>
+            <w:tcW w:w="1543" w:type="dxa"/>
+          </w:tcPr>
+          <w:p/>
+        </w:tc>
+        <w:tc>
+          <w:tcPr>
+            <w:tcW w:w="1517" w:type="dxa"/>
           </w:tcPr>
           <w:p/>
         </w:tc>

</xml_diff>

<commit_message>
ISA design after Prog1 machine code
</commit_message>
<xml_diff>
--- a/project #2 ISA.docx
+++ b/project #2 ISA.docx
@@ -11,7 +11,7 @@
       <w:tblGrid>
         <w:gridCol w:w="1001"/>
         <w:gridCol w:w="1397"/>
-        <w:gridCol w:w="1793"/>
+        <w:gridCol w:w="1784"/>
         <w:gridCol w:w="1453"/>
         <w:gridCol w:w="1283"/>
         <w:gridCol w:w="1232"/>
@@ -20,6 +20,13 @@
         <w:tc>
           <w:tcPr>
             <w:tcW w:w="1001" w:type="dxa"/>
+            <w:tcBorders>
+              <w:top w:val="single" w:sz="4" w:space="0" w:color="auto"/>
+              <w:left w:val="single" w:sz="4" w:space="0" w:color="auto"/>
+              <w:bottom w:val="single" w:sz="4" w:space="0" w:color="auto"/>
+              <w:right w:val="single" w:sz="4" w:space="0" w:color="auto"/>
+            </w:tcBorders>
+            <w:hideMark/>
           </w:tcPr>
           <w:p>
             <w:r>
@@ -30,6 +37,13 @@
         <w:tc>
           <w:tcPr>
             <w:tcW w:w="1397" w:type="dxa"/>
+            <w:tcBorders>
+              <w:top w:val="single" w:sz="4" w:space="0" w:color="auto"/>
+              <w:left w:val="single" w:sz="4" w:space="0" w:color="auto"/>
+              <w:bottom w:val="single" w:sz="4" w:space="0" w:color="auto"/>
+              <w:right w:val="single" w:sz="4" w:space="0" w:color="auto"/>
+            </w:tcBorders>
+            <w:hideMark/>
           </w:tcPr>
           <w:p>
             <w:r>
@@ -39,7 +53,14 @@
         </w:tc>
         <w:tc>
           <w:tcPr>
-            <w:tcW w:w="1672" w:type="dxa"/>
+            <w:tcW w:w="1784" w:type="dxa"/>
+            <w:tcBorders>
+              <w:top w:val="single" w:sz="4" w:space="0" w:color="auto"/>
+              <w:left w:val="single" w:sz="4" w:space="0" w:color="auto"/>
+              <w:bottom w:val="single" w:sz="4" w:space="0" w:color="auto"/>
+              <w:right w:val="single" w:sz="4" w:space="0" w:color="auto"/>
+            </w:tcBorders>
+            <w:hideMark/>
           </w:tcPr>
           <w:p>
             <w:r>
@@ -50,6 +71,13 @@
         <w:tc>
           <w:tcPr>
             <w:tcW w:w="1453" w:type="dxa"/>
+            <w:tcBorders>
+              <w:top w:val="single" w:sz="4" w:space="0" w:color="auto"/>
+              <w:left w:val="single" w:sz="4" w:space="0" w:color="auto"/>
+              <w:bottom w:val="single" w:sz="4" w:space="0" w:color="auto"/>
+              <w:right w:val="single" w:sz="4" w:space="0" w:color="auto"/>
+            </w:tcBorders>
+            <w:hideMark/>
           </w:tcPr>
           <w:p>
             <w:r>
@@ -60,6 +88,13 @@
         <w:tc>
           <w:tcPr>
             <w:tcW w:w="1283" w:type="dxa"/>
+            <w:tcBorders>
+              <w:top w:val="single" w:sz="4" w:space="0" w:color="auto"/>
+              <w:left w:val="single" w:sz="4" w:space="0" w:color="auto"/>
+              <w:bottom w:val="single" w:sz="4" w:space="0" w:color="auto"/>
+              <w:right w:val="single" w:sz="4" w:space="0" w:color="auto"/>
+            </w:tcBorders>
+            <w:hideMark/>
           </w:tcPr>
           <w:p>
             <w:r>
@@ -69,7 +104,14 @@
         </w:tc>
         <w:tc>
           <w:tcPr>
-            <w:tcW w:w="1146" w:type="dxa"/>
+            <w:tcW w:w="1232" w:type="dxa"/>
+            <w:tcBorders>
+              <w:top w:val="single" w:sz="4" w:space="0" w:color="auto"/>
+              <w:left w:val="single" w:sz="4" w:space="0" w:color="auto"/>
+              <w:bottom w:val="single" w:sz="4" w:space="0" w:color="auto"/>
+              <w:right w:val="single" w:sz="4" w:space="0" w:color="auto"/>
+            </w:tcBorders>
+            <w:hideMark/>
           </w:tcPr>
           <w:p>
             <w:r>
@@ -79,9 +121,19 @@
         </w:tc>
       </w:tr>
       <w:tr>
+        <w:trPr>
+          <w:trHeight w:val="611"/>
+        </w:trPr>
         <w:tc>
           <w:tcPr>
             <w:tcW w:w="1001" w:type="dxa"/>
+            <w:tcBorders>
+              <w:top w:val="single" w:sz="4" w:space="0" w:color="auto"/>
+              <w:left w:val="single" w:sz="4" w:space="0" w:color="auto"/>
+              <w:bottom w:val="single" w:sz="4" w:space="0" w:color="auto"/>
+              <w:right w:val="single" w:sz="4" w:space="0" w:color="auto"/>
+            </w:tcBorders>
+            <w:hideMark/>
           </w:tcPr>
           <w:p>
             <w:r>
@@ -92,6 +144,52 @@
         <w:tc>
           <w:tcPr>
             <w:tcW w:w="1397" w:type="dxa"/>
+            <w:tcBorders>
+              <w:top w:val="single" w:sz="4" w:space="0" w:color="auto"/>
+              <w:left w:val="single" w:sz="4" w:space="0" w:color="auto"/>
+              <w:bottom w:val="single" w:sz="4" w:space="0" w:color="auto"/>
+              <w:right w:val="single" w:sz="4" w:space="0" w:color="auto"/>
+            </w:tcBorders>
+            <w:hideMark/>
+          </w:tcPr>
+          <w:p>
+            <w:r>
+              <w:t>Init</w:t>
+            </w:r>
+          </w:p>
+        </w:tc>
+        <w:tc>
+          <w:tcPr>
+            <w:tcW w:w="1784" w:type="dxa"/>
+            <w:tcBorders>
+              <w:top w:val="single" w:sz="4" w:space="0" w:color="auto"/>
+              <w:left w:val="single" w:sz="4" w:space="0" w:color="auto"/>
+              <w:bottom w:val="single" w:sz="4" w:space="0" w:color="auto"/>
+              <w:right w:val="single" w:sz="4" w:space="0" w:color="auto"/>
+            </w:tcBorders>
+            <w:hideMark/>
+          </w:tcPr>
+          <w:p>
+            <w:r>
+              <w:t xml:space="preserve">Rx = </w:t>
+            </w:r>
+            <w:proofErr w:type="spellStart"/>
+            <w:r>
+              <w:t>imm</w:t>
+            </w:r>
+            <w:proofErr w:type="spellEnd"/>
+          </w:p>
+        </w:tc>
+        <w:tc>
+          <w:tcPr>
+            <w:tcW w:w="1453" w:type="dxa"/>
+            <w:tcBorders>
+              <w:top w:val="single" w:sz="4" w:space="0" w:color="auto"/>
+              <w:left w:val="single" w:sz="4" w:space="0" w:color="auto"/>
+              <w:bottom w:val="single" w:sz="4" w:space="0" w:color="auto"/>
+              <w:right w:val="single" w:sz="4" w:space="0" w:color="auto"/>
+            </w:tcBorders>
+            <w:hideMark/>
           </w:tcPr>
           <w:p>
             <w:proofErr w:type="spellStart"/>
@@ -99,15 +197,8 @@
               <w:t>init</w:t>
             </w:r>
             <w:proofErr w:type="spellEnd"/>
-          </w:p>
-        </w:tc>
-        <w:tc>
-          <w:tcPr>
-            <w:tcW w:w="1672" w:type="dxa"/>
-          </w:tcPr>
-          <w:p>
-            <w:r>
-              <w:t xml:space="preserve">Rx = </w:t>
+            <w:r>
+              <w:t xml:space="preserve"> Rx, </w:t>
             </w:r>
             <w:proofErr w:type="spellStart"/>
             <w:r>
@@ -118,30 +209,14 @@
         </w:tc>
         <w:tc>
           <w:tcPr>
-            <w:tcW w:w="1453" w:type="dxa"/>
-          </w:tcPr>
-          <w:p>
-            <w:proofErr w:type="spellStart"/>
-            <w:r>
-              <w:t>i</w:t>
-            </w:r>
-            <w:r>
-              <w:t>nit</w:t>
-            </w:r>
-            <w:proofErr w:type="spellEnd"/>
-            <w:r>
-              <w:t xml:space="preserve"> Rx, </w:t>
-            </w:r>
-            <w:proofErr w:type="spellStart"/>
-            <w:r>
-              <w:t>imm</w:t>
-            </w:r>
-            <w:proofErr w:type="spellEnd"/>
-          </w:p>
-        </w:tc>
-        <w:tc>
-          <w:tcPr>
             <w:tcW w:w="1283" w:type="dxa"/>
+            <w:tcBorders>
+              <w:top w:val="single" w:sz="4" w:space="0" w:color="auto"/>
+              <w:left w:val="single" w:sz="4" w:space="0" w:color="auto"/>
+              <w:bottom w:val="single" w:sz="4" w:space="0" w:color="auto"/>
+              <w:right w:val="single" w:sz="4" w:space="0" w:color="auto"/>
+            </w:tcBorders>
+            <w:hideMark/>
           </w:tcPr>
           <w:p>
             <w:r>
@@ -156,34 +231,28 @@
         </w:tc>
         <w:tc>
           <w:tcPr>
-            <w:tcW w:w="1146" w:type="dxa"/>
-          </w:tcPr>
-          <w:p>
-            <w:r>
-              <w:t>Rx[r</w:t>
-            </w:r>
-            <w:proofErr w:type="gramStart"/>
-            <w:r>
-              <w:t>0,r</w:t>
-            </w:r>
-            <w:proofErr w:type="gramEnd"/>
-            <w:r>
-              <w:t>3]</w:t>
-            </w:r>
-          </w:p>
-          <w:p>
-            <w:proofErr w:type="spellStart"/>
-            <w:proofErr w:type="gramStart"/>
+            <w:tcW w:w="1232" w:type="dxa"/>
+            <w:tcBorders>
+              <w:top w:val="single" w:sz="4" w:space="0" w:color="auto"/>
+              <w:left w:val="single" w:sz="4" w:space="0" w:color="auto"/>
+              <w:bottom w:val="single" w:sz="4" w:space="0" w:color="auto"/>
+              <w:right w:val="single" w:sz="4" w:space="0" w:color="auto"/>
+            </w:tcBorders>
+            <w:hideMark/>
+          </w:tcPr>
+          <w:p>
+            <w:r>
+              <w:t>Rx[r0,r3]</w:t>
+            </w:r>
+          </w:p>
+          <w:p>
+            <w:proofErr w:type="spellStart"/>
             <w:r>
               <w:t>Imm</w:t>
             </w:r>
             <w:proofErr w:type="spellEnd"/>
             <w:r>
-              <w:t>[</w:t>
-            </w:r>
-            <w:proofErr w:type="gramEnd"/>
-            <w:r>
-              <w:t>0,15]</w:t>
+              <w:t>[0,15]</w:t>
             </w:r>
           </w:p>
         </w:tc>
@@ -192,6 +261,376 @@
         <w:tc>
           <w:tcPr>
             <w:tcW w:w="1001" w:type="dxa"/>
+            <w:tcBorders>
+              <w:top w:val="single" w:sz="4" w:space="0" w:color="auto"/>
+              <w:left w:val="single" w:sz="4" w:space="0" w:color="auto"/>
+              <w:bottom w:val="single" w:sz="4" w:space="0" w:color="auto"/>
+              <w:right w:val="single" w:sz="4" w:space="0" w:color="auto"/>
+            </w:tcBorders>
+            <w:hideMark/>
+          </w:tcPr>
+          <w:p>
+            <w:r>
+              <w:t>Pc++</w:t>
+            </w:r>
+          </w:p>
+        </w:tc>
+        <w:tc>
+          <w:tcPr>
+            <w:tcW w:w="1397" w:type="dxa"/>
+            <w:tcBorders>
+              <w:top w:val="single" w:sz="4" w:space="0" w:color="auto"/>
+              <w:left w:val="single" w:sz="4" w:space="0" w:color="auto"/>
+              <w:bottom w:val="single" w:sz="4" w:space="0" w:color="auto"/>
+              <w:right w:val="single" w:sz="4" w:space="0" w:color="auto"/>
+            </w:tcBorders>
+            <w:hideMark/>
+          </w:tcPr>
+          <w:p>
+            <w:r>
+              <w:t>sub</w:t>
+            </w:r>
+          </w:p>
+        </w:tc>
+        <w:tc>
+          <w:tcPr>
+            <w:tcW w:w="1784" w:type="dxa"/>
+            <w:tcBorders>
+              <w:top w:val="single" w:sz="4" w:space="0" w:color="auto"/>
+              <w:left w:val="single" w:sz="4" w:space="0" w:color="auto"/>
+              <w:bottom w:val="single" w:sz="4" w:space="0" w:color="auto"/>
+              <w:right w:val="single" w:sz="4" w:space="0" w:color="auto"/>
+            </w:tcBorders>
+            <w:hideMark/>
+          </w:tcPr>
+          <w:p>
+            <w:r>
+              <w:t>Rx = Rx - Ry</w:t>
+            </w:r>
+          </w:p>
+        </w:tc>
+        <w:tc>
+          <w:tcPr>
+            <w:tcW w:w="1453" w:type="dxa"/>
+            <w:tcBorders>
+              <w:top w:val="single" w:sz="4" w:space="0" w:color="auto"/>
+              <w:left w:val="single" w:sz="4" w:space="0" w:color="auto"/>
+              <w:bottom w:val="single" w:sz="4" w:space="0" w:color="auto"/>
+              <w:right w:val="single" w:sz="4" w:space="0" w:color="auto"/>
+            </w:tcBorders>
+            <w:hideMark/>
+          </w:tcPr>
+          <w:p>
+            <w:proofErr w:type="spellStart"/>
+            <w:r>
+              <w:t>Subreg</w:t>
+            </w:r>
+            <w:proofErr w:type="spellEnd"/>
+            <w:r>
+              <w:t xml:space="preserve"> Rx, Ry</w:t>
+            </w:r>
+          </w:p>
+        </w:tc>
+        <w:tc>
+          <w:tcPr>
+            <w:tcW w:w="1283" w:type="dxa"/>
+            <w:tcBorders>
+              <w:top w:val="single" w:sz="4" w:space="0" w:color="auto"/>
+              <w:left w:val="single" w:sz="4" w:space="0" w:color="auto"/>
+              <w:bottom w:val="single" w:sz="4" w:space="0" w:color="auto"/>
+              <w:right w:val="single" w:sz="4" w:space="0" w:color="auto"/>
+            </w:tcBorders>
+            <w:hideMark/>
+          </w:tcPr>
+          <w:p>
+            <w:r>
+              <w:t xml:space="preserve">001 xx </w:t>
+            </w:r>
+            <w:proofErr w:type="spellStart"/>
+            <w:r>
+              <w:t>yy</w:t>
+            </w:r>
+            <w:proofErr w:type="spellEnd"/>
+          </w:p>
+        </w:tc>
+        <w:tc>
+          <w:tcPr>
+            <w:tcW w:w="1232" w:type="dxa"/>
+            <w:tcBorders>
+              <w:top w:val="single" w:sz="4" w:space="0" w:color="auto"/>
+              <w:left w:val="single" w:sz="4" w:space="0" w:color="auto"/>
+              <w:bottom w:val="single" w:sz="4" w:space="0" w:color="auto"/>
+              <w:right w:val="single" w:sz="4" w:space="0" w:color="auto"/>
+            </w:tcBorders>
+            <w:hideMark/>
+          </w:tcPr>
+          <w:p>
+            <w:r>
+              <w:t>Rx[0,1]</w:t>
+            </w:r>
+            <w:r>
+              <w:br/>
+              <w:t>Ry[0,3]</w:t>
+            </w:r>
+          </w:p>
+        </w:tc>
+      </w:tr>
+      <w:tr>
+        <w:tc>
+          <w:tcPr>
+            <w:tcW w:w="1001" w:type="dxa"/>
+            <w:tcBorders>
+              <w:top w:val="single" w:sz="4" w:space="0" w:color="auto"/>
+              <w:left w:val="single" w:sz="4" w:space="0" w:color="auto"/>
+              <w:bottom w:val="single" w:sz="4" w:space="0" w:color="auto"/>
+              <w:right w:val="single" w:sz="4" w:space="0" w:color="auto"/>
+            </w:tcBorders>
+            <w:hideMark/>
+          </w:tcPr>
+          <w:p>
+            <w:r>
+              <w:t>Pc++</w:t>
+            </w:r>
+          </w:p>
+        </w:tc>
+        <w:tc>
+          <w:tcPr>
+            <w:tcW w:w="1397" w:type="dxa"/>
+            <w:tcBorders>
+              <w:top w:val="single" w:sz="4" w:space="0" w:color="auto"/>
+              <w:left w:val="single" w:sz="4" w:space="0" w:color="auto"/>
+              <w:bottom w:val="single" w:sz="4" w:space="0" w:color="auto"/>
+              <w:right w:val="single" w:sz="4" w:space="0" w:color="auto"/>
+            </w:tcBorders>
+            <w:hideMark/>
+          </w:tcPr>
+          <w:p>
+            <w:r>
+              <w:t>NA</w:t>
+            </w:r>
+          </w:p>
+        </w:tc>
+        <w:tc>
+          <w:tcPr>
+            <w:tcW w:w="1784" w:type="dxa"/>
+            <w:tcBorders>
+              <w:top w:val="single" w:sz="4" w:space="0" w:color="auto"/>
+              <w:left w:val="single" w:sz="4" w:space="0" w:color="auto"/>
+              <w:bottom w:val="single" w:sz="4" w:space="0" w:color="auto"/>
+              <w:right w:val="single" w:sz="4" w:space="0" w:color="auto"/>
+            </w:tcBorders>
+            <w:hideMark/>
+          </w:tcPr>
+          <w:p>
+            <w:r>
+              <w:t>Rx = Ry</w:t>
+            </w:r>
+          </w:p>
+        </w:tc>
+        <w:tc>
+          <w:tcPr>
+            <w:tcW w:w="1453" w:type="dxa"/>
+            <w:tcBorders>
+              <w:top w:val="single" w:sz="4" w:space="0" w:color="auto"/>
+              <w:left w:val="single" w:sz="4" w:space="0" w:color="auto"/>
+              <w:bottom w:val="single" w:sz="4" w:space="0" w:color="auto"/>
+              <w:right w:val="single" w:sz="4" w:space="0" w:color="auto"/>
+            </w:tcBorders>
+            <w:hideMark/>
+          </w:tcPr>
+          <w:p>
+            <w:r>
+              <w:t>Eq Rx, Ry</w:t>
+            </w:r>
+          </w:p>
+        </w:tc>
+        <w:tc>
+          <w:tcPr>
+            <w:tcW w:w="1283" w:type="dxa"/>
+            <w:tcBorders>
+              <w:top w:val="single" w:sz="4" w:space="0" w:color="auto"/>
+              <w:left w:val="single" w:sz="4" w:space="0" w:color="auto"/>
+              <w:bottom w:val="single" w:sz="4" w:space="0" w:color="auto"/>
+              <w:right w:val="single" w:sz="4" w:space="0" w:color="auto"/>
+            </w:tcBorders>
+            <w:hideMark/>
+          </w:tcPr>
+          <w:p>
+            <w:r>
+              <w:t xml:space="preserve">000 xx </w:t>
+            </w:r>
+            <w:proofErr w:type="spellStart"/>
+            <w:r>
+              <w:t>yy</w:t>
+            </w:r>
+            <w:proofErr w:type="spellEnd"/>
+          </w:p>
+        </w:tc>
+        <w:tc>
+          <w:tcPr>
+            <w:tcW w:w="1232" w:type="dxa"/>
+            <w:tcBorders>
+              <w:top w:val="single" w:sz="4" w:space="0" w:color="auto"/>
+              <w:left w:val="single" w:sz="4" w:space="0" w:color="auto"/>
+              <w:bottom w:val="single" w:sz="4" w:space="0" w:color="auto"/>
+              <w:right w:val="single" w:sz="4" w:space="0" w:color="auto"/>
+            </w:tcBorders>
+            <w:hideMark/>
+          </w:tcPr>
+          <w:p>
+            <w:r>
+              <w:t>Rx[0,3]</w:t>
+            </w:r>
+            <w:r>
+              <w:br/>
+              <w:t>Ry[0,3]</w:t>
+            </w:r>
+          </w:p>
+        </w:tc>
+      </w:tr>
+      <w:tr>
+        <w:tc>
+          <w:tcPr>
+            <w:tcW w:w="1001" w:type="dxa"/>
+            <w:tcBorders>
+              <w:top w:val="single" w:sz="4" w:space="0" w:color="auto"/>
+              <w:left w:val="single" w:sz="4" w:space="0" w:color="auto"/>
+              <w:bottom w:val="single" w:sz="4" w:space="0" w:color="auto"/>
+              <w:right w:val="single" w:sz="4" w:space="0" w:color="auto"/>
+            </w:tcBorders>
+            <w:hideMark/>
+          </w:tcPr>
+          <w:p>
+            <w:r>
+              <w:t>Pc++</w:t>
+            </w:r>
+          </w:p>
+        </w:tc>
+        <w:tc>
+          <w:tcPr>
+            <w:tcW w:w="1397" w:type="dxa"/>
+            <w:tcBorders>
+              <w:top w:val="single" w:sz="4" w:space="0" w:color="auto"/>
+              <w:left w:val="single" w:sz="4" w:space="0" w:color="auto"/>
+              <w:bottom w:val="single" w:sz="4" w:space="0" w:color="auto"/>
+              <w:right w:val="single" w:sz="4" w:space="0" w:color="auto"/>
+            </w:tcBorders>
+            <w:hideMark/>
+          </w:tcPr>
+          <w:p>
+            <w:proofErr w:type="spellStart"/>
+            <w:r>
+              <w:t>addu</w:t>
+            </w:r>
+            <w:proofErr w:type="spellEnd"/>
+          </w:p>
+        </w:tc>
+        <w:tc>
+          <w:tcPr>
+            <w:tcW w:w="1784" w:type="dxa"/>
+            <w:tcBorders>
+              <w:top w:val="single" w:sz="4" w:space="0" w:color="auto"/>
+              <w:left w:val="single" w:sz="4" w:space="0" w:color="auto"/>
+              <w:bottom w:val="single" w:sz="4" w:space="0" w:color="auto"/>
+              <w:right w:val="single" w:sz="4" w:space="0" w:color="auto"/>
+            </w:tcBorders>
+            <w:hideMark/>
+          </w:tcPr>
+          <w:p>
+            <w:r>
+              <w:t xml:space="preserve">Rx =Rx + </w:t>
+            </w:r>
+            <w:proofErr w:type="spellStart"/>
+            <w:r>
+              <w:t>imm</w:t>
+            </w:r>
+            <w:proofErr w:type="spellEnd"/>
+          </w:p>
+        </w:tc>
+        <w:tc>
+          <w:tcPr>
+            <w:tcW w:w="1453" w:type="dxa"/>
+            <w:tcBorders>
+              <w:top w:val="single" w:sz="4" w:space="0" w:color="auto"/>
+              <w:left w:val="single" w:sz="4" w:space="0" w:color="auto"/>
+              <w:bottom w:val="single" w:sz="4" w:space="0" w:color="auto"/>
+              <w:right w:val="single" w:sz="4" w:space="0" w:color="auto"/>
+            </w:tcBorders>
+            <w:hideMark/>
+          </w:tcPr>
+          <w:p>
+            <w:proofErr w:type="spellStart"/>
+            <w:r>
+              <w:t>Addval</w:t>
+            </w:r>
+            <w:proofErr w:type="spellEnd"/>
+            <w:r>
+              <w:t xml:space="preserve"> Rx, </w:t>
+            </w:r>
+            <w:proofErr w:type="spellStart"/>
+            <w:r>
+              <w:t>imm</w:t>
+            </w:r>
+            <w:proofErr w:type="spellEnd"/>
+          </w:p>
+        </w:tc>
+        <w:tc>
+          <w:tcPr>
+            <w:tcW w:w="1283" w:type="dxa"/>
+            <w:tcBorders>
+              <w:top w:val="single" w:sz="4" w:space="0" w:color="auto"/>
+              <w:left w:val="single" w:sz="4" w:space="0" w:color="auto"/>
+              <w:bottom w:val="single" w:sz="4" w:space="0" w:color="auto"/>
+              <w:right w:val="single" w:sz="4" w:space="0" w:color="auto"/>
+            </w:tcBorders>
+            <w:hideMark/>
+          </w:tcPr>
+          <w:p>
+            <w:r>
+              <w:t xml:space="preserve"> 111 xx ii</w:t>
+            </w:r>
+          </w:p>
+        </w:tc>
+        <w:tc>
+          <w:tcPr>
+            <w:tcW w:w="1232" w:type="dxa"/>
+            <w:tcBorders>
+              <w:top w:val="single" w:sz="4" w:space="0" w:color="auto"/>
+              <w:left w:val="single" w:sz="4" w:space="0" w:color="auto"/>
+              <w:bottom w:val="single" w:sz="4" w:space="0" w:color="auto"/>
+              <w:right w:val="single" w:sz="4" w:space="0" w:color="auto"/>
+            </w:tcBorders>
+            <w:hideMark/>
+          </w:tcPr>
+          <w:p>
+            <w:r>
+              <w:t>Rx[r0,r3]</w:t>
+            </w:r>
+            <w:r>
+              <w:br/>
+            </w:r>
+            <w:proofErr w:type="spellStart"/>
+            <w:r>
+              <w:t>imm</w:t>
+            </w:r>
+            <w:proofErr w:type="spellEnd"/>
+            <w:r>
+              <w:t>[0,3]</w:t>
+            </w:r>
+          </w:p>
+        </w:tc>
+      </w:tr>
+      <w:tr>
+        <w:tc>
+          <w:tcPr>
+            <w:tcW w:w="1001" w:type="dxa"/>
+            <w:tcBorders>
+              <w:top w:val="single" w:sz="4" w:space="0" w:color="auto"/>
+              <w:left w:val="single" w:sz="4" w:space="0" w:color="auto"/>
+              <w:bottom w:val="single" w:sz="4" w:space="0" w:color="auto"/>
+              <w:right w:val="single" w:sz="4" w:space="0" w:color="auto"/>
+            </w:tcBorders>
+            <w:hideMark/>
           </w:tcPr>
           <w:p>
             <w:r>
@@ -202,6 +641,13 @@
         <w:tc>
           <w:tcPr>
             <w:tcW w:w="1397" w:type="dxa"/>
+            <w:tcBorders>
+              <w:top w:val="single" w:sz="4" w:space="0" w:color="auto"/>
+              <w:left w:val="single" w:sz="4" w:space="0" w:color="auto"/>
+              <w:bottom w:val="single" w:sz="4" w:space="0" w:color="auto"/>
+              <w:right w:val="single" w:sz="4" w:space="0" w:color="auto"/>
+            </w:tcBorders>
+            <w:hideMark/>
           </w:tcPr>
           <w:p>
             <w:r>
@@ -211,7 +657,14 @@
         </w:tc>
         <w:tc>
           <w:tcPr>
-            <w:tcW w:w="1672" w:type="dxa"/>
+            <w:tcW w:w="1784" w:type="dxa"/>
+            <w:tcBorders>
+              <w:top w:val="single" w:sz="4" w:space="0" w:color="auto"/>
+              <w:left w:val="single" w:sz="4" w:space="0" w:color="auto"/>
+              <w:bottom w:val="single" w:sz="4" w:space="0" w:color="auto"/>
+              <w:right w:val="single" w:sz="4" w:space="0" w:color="auto"/>
+            </w:tcBorders>
+            <w:hideMark/>
           </w:tcPr>
           <w:p>
             <w:r>
@@ -227,6 +680,13 @@
         <w:tc>
           <w:tcPr>
             <w:tcW w:w="1453" w:type="dxa"/>
+            <w:tcBorders>
+              <w:top w:val="single" w:sz="4" w:space="0" w:color="auto"/>
+              <w:left w:val="single" w:sz="4" w:space="0" w:color="auto"/>
+              <w:bottom w:val="single" w:sz="4" w:space="0" w:color="auto"/>
+              <w:right w:val="single" w:sz="4" w:space="0" w:color="auto"/>
+            </w:tcBorders>
+            <w:hideMark/>
           </w:tcPr>
           <w:p>
             <w:proofErr w:type="spellStart"/>
@@ -244,13 +704,17 @@
         <w:tc>
           <w:tcPr>
             <w:tcW w:w="1283" w:type="dxa"/>
-          </w:tcPr>
-          <w:p>
-            <w:r>
-              <w:t>010</w:t>
-            </w:r>
-            <w:r>
-              <w:t xml:space="preserve"> xx </w:t>
+            <w:tcBorders>
+              <w:top w:val="single" w:sz="4" w:space="0" w:color="auto"/>
+              <w:left w:val="single" w:sz="4" w:space="0" w:color="auto"/>
+              <w:bottom w:val="single" w:sz="4" w:space="0" w:color="auto"/>
+              <w:right w:val="single" w:sz="4" w:space="0" w:color="auto"/>
+            </w:tcBorders>
+            <w:hideMark/>
+          </w:tcPr>
+          <w:p>
+            <w:r>
+              <w:t xml:space="preserve">010 xx </w:t>
             </w:r>
             <w:proofErr w:type="spellStart"/>
             <w:r>
@@ -261,19 +725,18 @@
         </w:tc>
         <w:tc>
           <w:tcPr>
-            <w:tcW w:w="1146" w:type="dxa"/>
-          </w:tcPr>
-          <w:p>
-            <w:r>
-              <w:t>Rx[r</w:t>
-            </w:r>
-            <w:proofErr w:type="gramStart"/>
-            <w:r>
-              <w:t>0,r</w:t>
-            </w:r>
-            <w:proofErr w:type="gramEnd"/>
-            <w:r>
-              <w:t>3]</w:t>
+            <w:tcW w:w="1232" w:type="dxa"/>
+            <w:tcBorders>
+              <w:top w:val="single" w:sz="4" w:space="0" w:color="auto"/>
+              <w:left w:val="single" w:sz="4" w:space="0" w:color="auto"/>
+              <w:bottom w:val="single" w:sz="4" w:space="0" w:color="auto"/>
+              <w:right w:val="single" w:sz="4" w:space="0" w:color="auto"/>
+            </w:tcBorders>
+            <w:hideMark/>
+          </w:tcPr>
+          <w:p>
+            <w:r>
+              <w:t>Rx[r0,r3]</w:t>
             </w:r>
             <w:r>
               <w:br/>
@@ -286,6 +749,13 @@
         <w:tc>
           <w:tcPr>
             <w:tcW w:w="1001" w:type="dxa"/>
+            <w:tcBorders>
+              <w:top w:val="single" w:sz="4" w:space="0" w:color="auto"/>
+              <w:left w:val="single" w:sz="4" w:space="0" w:color="auto"/>
+              <w:bottom w:val="single" w:sz="4" w:space="0" w:color="auto"/>
+              <w:right w:val="single" w:sz="4" w:space="0" w:color="auto"/>
+            </w:tcBorders>
+            <w:hideMark/>
           </w:tcPr>
           <w:p>
             <w:r>
@@ -296,6 +766,13 @@
         <w:tc>
           <w:tcPr>
             <w:tcW w:w="1397" w:type="dxa"/>
+            <w:tcBorders>
+              <w:top w:val="single" w:sz="4" w:space="0" w:color="auto"/>
+              <w:left w:val="single" w:sz="4" w:space="0" w:color="auto"/>
+              <w:bottom w:val="single" w:sz="4" w:space="0" w:color="auto"/>
+              <w:right w:val="single" w:sz="4" w:space="0" w:color="auto"/>
+            </w:tcBorders>
+            <w:hideMark/>
           </w:tcPr>
           <w:p>
             <w:proofErr w:type="spellStart"/>
@@ -307,7 +784,14 @@
         </w:tc>
         <w:tc>
           <w:tcPr>
-            <w:tcW w:w="1672" w:type="dxa"/>
+            <w:tcW w:w="1784" w:type="dxa"/>
+            <w:tcBorders>
+              <w:top w:val="single" w:sz="4" w:space="0" w:color="auto"/>
+              <w:left w:val="single" w:sz="4" w:space="0" w:color="auto"/>
+              <w:bottom w:val="single" w:sz="4" w:space="0" w:color="auto"/>
+              <w:right w:val="single" w:sz="4" w:space="0" w:color="auto"/>
+            </w:tcBorders>
+            <w:hideMark/>
           </w:tcPr>
           <w:p>
             <w:r>
@@ -323,6 +807,13 @@
         <w:tc>
           <w:tcPr>
             <w:tcW w:w="1453" w:type="dxa"/>
+            <w:tcBorders>
+              <w:top w:val="single" w:sz="4" w:space="0" w:color="auto"/>
+              <w:left w:val="single" w:sz="4" w:space="0" w:color="auto"/>
+              <w:bottom w:val="single" w:sz="4" w:space="0" w:color="auto"/>
+              <w:right w:val="single" w:sz="4" w:space="0" w:color="auto"/>
+            </w:tcBorders>
+            <w:hideMark/>
           </w:tcPr>
           <w:p>
             <w:proofErr w:type="spellStart"/>
@@ -338,6 +829,13 @@
         <w:tc>
           <w:tcPr>
             <w:tcW w:w="1283" w:type="dxa"/>
+            <w:tcBorders>
+              <w:top w:val="single" w:sz="4" w:space="0" w:color="auto"/>
+              <w:left w:val="single" w:sz="4" w:space="0" w:color="auto"/>
+              <w:bottom w:val="single" w:sz="4" w:space="0" w:color="auto"/>
+              <w:right w:val="single" w:sz="4" w:space="0" w:color="auto"/>
+            </w:tcBorders>
+            <w:hideMark/>
           </w:tcPr>
           <w:p>
             <w:r>
@@ -355,19 +853,18 @@
         </w:tc>
         <w:tc>
           <w:tcPr>
-            <w:tcW w:w="1146" w:type="dxa"/>
-          </w:tcPr>
-          <w:p>
-            <w:r>
-              <w:t>Rx[r</w:t>
-            </w:r>
-            <w:proofErr w:type="gramStart"/>
-            <w:r>
-              <w:t>0,r</w:t>
-            </w:r>
-            <w:proofErr w:type="gramEnd"/>
-            <w:r>
-              <w:t>3]</w:t>
+            <w:tcW w:w="1232" w:type="dxa"/>
+            <w:tcBorders>
+              <w:top w:val="single" w:sz="4" w:space="0" w:color="auto"/>
+              <w:left w:val="single" w:sz="4" w:space="0" w:color="auto"/>
+              <w:bottom w:val="single" w:sz="4" w:space="0" w:color="auto"/>
+              <w:right w:val="single" w:sz="4" w:space="0" w:color="auto"/>
+            </w:tcBorders>
+            <w:hideMark/>
+          </w:tcPr>
+          <w:p>
+            <w:r>
+              <w:t>Rx[r0,r3]</w:t>
             </w:r>
             <w:r>
               <w:br/>
@@ -380,6 +877,13 @@
         <w:tc>
           <w:tcPr>
             <w:tcW w:w="1001" w:type="dxa"/>
+            <w:tcBorders>
+              <w:top w:val="single" w:sz="4" w:space="0" w:color="auto"/>
+              <w:left w:val="single" w:sz="4" w:space="0" w:color="auto"/>
+              <w:bottom w:val="single" w:sz="4" w:space="0" w:color="auto"/>
+              <w:right w:val="single" w:sz="4" w:space="0" w:color="auto"/>
+            </w:tcBorders>
+            <w:hideMark/>
           </w:tcPr>
           <w:p>
             <w:r>
@@ -390,6 +894,13 @@
         <w:tc>
           <w:tcPr>
             <w:tcW w:w="1397" w:type="dxa"/>
+            <w:tcBorders>
+              <w:top w:val="single" w:sz="4" w:space="0" w:color="auto"/>
+              <w:left w:val="single" w:sz="4" w:space="0" w:color="auto"/>
+              <w:bottom w:val="single" w:sz="4" w:space="0" w:color="auto"/>
+              <w:right w:val="single" w:sz="4" w:space="0" w:color="auto"/>
+            </w:tcBorders>
+            <w:hideMark/>
           </w:tcPr>
           <w:p>
             <w:proofErr w:type="spellStart"/>
@@ -401,19 +912,31 @@
         </w:tc>
         <w:tc>
           <w:tcPr>
-            <w:tcW w:w="1672" w:type="dxa"/>
+            <w:tcW w:w="1784" w:type="dxa"/>
+            <w:tcBorders>
+              <w:top w:val="single" w:sz="4" w:space="0" w:color="auto"/>
+              <w:left w:val="single" w:sz="4" w:space="0" w:color="auto"/>
+              <w:bottom w:val="single" w:sz="4" w:space="0" w:color="auto"/>
+              <w:right w:val="single" w:sz="4" w:space="0" w:color="auto"/>
+            </w:tcBorders>
+            <w:hideMark/>
           </w:tcPr>
           <w:p>
             <w:r>
               <w:t xml:space="preserve">Shift right one bit </w:t>
             </w:r>
-            <w:bookmarkStart w:id="0" w:name="_GoBack"/>
-            <w:bookmarkEnd w:id="0"/>
           </w:p>
         </w:tc>
         <w:tc>
           <w:tcPr>
             <w:tcW w:w="1453" w:type="dxa"/>
+            <w:tcBorders>
+              <w:top w:val="single" w:sz="4" w:space="0" w:color="auto"/>
+              <w:left w:val="single" w:sz="4" w:space="0" w:color="auto"/>
+              <w:bottom w:val="single" w:sz="4" w:space="0" w:color="auto"/>
+              <w:right w:val="single" w:sz="4" w:space="0" w:color="auto"/>
+            </w:tcBorders>
+            <w:hideMark/>
           </w:tcPr>
           <w:p>
             <w:r>
@@ -424,16 +947,17 @@
         <w:tc>
           <w:tcPr>
             <w:tcW w:w="1283" w:type="dxa"/>
-          </w:tcPr>
-          <w:p>
-            <w:r>
-              <w:t>00</w:t>
-            </w:r>
-            <w:r>
-              <w:t>11</w:t>
-            </w:r>
-            <w:r>
-              <w:t xml:space="preserve"> xx </w:t>
+            <w:tcBorders>
+              <w:top w:val="single" w:sz="4" w:space="0" w:color="auto"/>
+              <w:left w:val="single" w:sz="4" w:space="0" w:color="auto"/>
+              <w:bottom w:val="single" w:sz="4" w:space="0" w:color="auto"/>
+              <w:right w:val="single" w:sz="4" w:space="0" w:color="auto"/>
+            </w:tcBorders>
+            <w:hideMark/>
+          </w:tcPr>
+          <w:p>
+            <w:r>
+              <w:t xml:space="preserve">0011 xx </w:t>
             </w:r>
             <w:proofErr w:type="spellStart"/>
             <w:r>
@@ -444,19 +968,18 @@
         </w:tc>
         <w:tc>
           <w:tcPr>
-            <w:tcW w:w="1146" w:type="dxa"/>
-          </w:tcPr>
-          <w:p>
-            <w:r>
-              <w:t>Rx[r</w:t>
-            </w:r>
-            <w:proofErr w:type="gramStart"/>
-            <w:r>
-              <w:t>0,r</w:t>
-            </w:r>
-            <w:proofErr w:type="gramEnd"/>
-            <w:r>
-              <w:t>3]</w:t>
+            <w:tcW w:w="1232" w:type="dxa"/>
+            <w:tcBorders>
+              <w:top w:val="single" w:sz="4" w:space="0" w:color="auto"/>
+              <w:left w:val="single" w:sz="4" w:space="0" w:color="auto"/>
+              <w:bottom w:val="single" w:sz="4" w:space="0" w:color="auto"/>
+              <w:right w:val="single" w:sz="4" w:space="0" w:color="auto"/>
+            </w:tcBorders>
+            <w:hideMark/>
+          </w:tcPr>
+          <w:p>
+            <w:r>
+              <w:t>Rx[r0,r3]</w:t>
             </w:r>
             <w:r>
               <w:br/>
@@ -467,13 +990,7 @@
             </w:r>
             <w:proofErr w:type="spellEnd"/>
             <w:r>
-              <w:t>[</w:t>
-            </w:r>
-            <w:r>
-              <w:t>0,</w:t>
-            </w:r>
-            <w:r>
-              <w:t>1]</w:t>
+              <w:t>[0,1]</w:t>
             </w:r>
           </w:p>
         </w:tc>
@@ -482,6 +999,13 @@
         <w:tc>
           <w:tcPr>
             <w:tcW w:w="1001" w:type="dxa"/>
+            <w:tcBorders>
+              <w:top w:val="single" w:sz="4" w:space="0" w:color="auto"/>
+              <w:left w:val="single" w:sz="4" w:space="0" w:color="auto"/>
+              <w:bottom w:val="single" w:sz="4" w:space="0" w:color="auto"/>
+              <w:right w:val="single" w:sz="4" w:space="0" w:color="auto"/>
+            </w:tcBorders>
+            <w:hideMark/>
           </w:tcPr>
           <w:p>
             <w:r>
@@ -492,6 +1016,13 @@
         <w:tc>
           <w:tcPr>
             <w:tcW w:w="1397" w:type="dxa"/>
+            <w:tcBorders>
+              <w:top w:val="single" w:sz="4" w:space="0" w:color="auto"/>
+              <w:left w:val="single" w:sz="4" w:space="0" w:color="auto"/>
+              <w:bottom w:val="single" w:sz="4" w:space="0" w:color="auto"/>
+              <w:right w:val="single" w:sz="4" w:space="0" w:color="auto"/>
+            </w:tcBorders>
+            <w:hideMark/>
           </w:tcPr>
           <w:p>
             <w:proofErr w:type="spellStart"/>
@@ -503,7 +1034,14 @@
         </w:tc>
         <w:tc>
           <w:tcPr>
-            <w:tcW w:w="1672" w:type="dxa"/>
+            <w:tcW w:w="1784" w:type="dxa"/>
+            <w:tcBorders>
+              <w:top w:val="single" w:sz="4" w:space="0" w:color="auto"/>
+              <w:left w:val="single" w:sz="4" w:space="0" w:color="auto"/>
+              <w:bottom w:val="single" w:sz="4" w:space="0" w:color="auto"/>
+              <w:right w:val="single" w:sz="4" w:space="0" w:color="auto"/>
+            </w:tcBorders>
+            <w:hideMark/>
           </w:tcPr>
           <w:p>
             <w:r>
@@ -516,19 +1054,19 @@
             </w:r>
             <w:proofErr w:type="spellStart"/>
             <w:r>
-              <w:t>pc+</w:t>
-            </w:r>
-            <w:proofErr w:type="gramStart"/>
-            <w:r>
-              <w:t>mem</w:t>
+              <w:t>pc+mem</w:t>
             </w:r>
             <w:proofErr w:type="spellEnd"/>
             <w:r>
               <w:t>[</w:t>
             </w:r>
-            <w:proofErr w:type="gramEnd"/>
-            <w:r>
-              <w:t>Rx]</w:t>
+            <w:proofErr w:type="spellStart"/>
+            <w:r>
+              <w:t>Rz</w:t>
+            </w:r>
+            <w:proofErr w:type="spellEnd"/>
+            <w:r>
+              <w:t>]</w:t>
             </w:r>
           </w:p>
           <w:p>
@@ -540,6 +1078,13 @@
         <w:tc>
           <w:tcPr>
             <w:tcW w:w="1453" w:type="dxa"/>
+            <w:tcBorders>
+              <w:top w:val="single" w:sz="4" w:space="0" w:color="auto"/>
+              <w:left w:val="single" w:sz="4" w:space="0" w:color="auto"/>
+              <w:bottom w:val="single" w:sz="4" w:space="0" w:color="auto"/>
+              <w:right w:val="single" w:sz="4" w:space="0" w:color="auto"/>
+            </w:tcBorders>
+            <w:hideMark/>
           </w:tcPr>
           <w:p>
             <w:r>
@@ -548,26 +1093,29 @@
           </w:p>
           <w:p>
             <w:r>
-              <w:t>Rx, R</w:t>
-            </w:r>
-            <w:r>
-              <w:t>y</w:t>
-            </w:r>
+              <w:t xml:space="preserve">Rx, Ry, </w:t>
+            </w:r>
+            <w:proofErr w:type="spellStart"/>
+            <w:r>
+              <w:t>Rz</w:t>
+            </w:r>
+            <w:proofErr w:type="spellEnd"/>
           </w:p>
         </w:tc>
         <w:tc>
           <w:tcPr>
             <w:tcW w:w="1283" w:type="dxa"/>
-          </w:tcPr>
-          <w:p>
-            <w:r>
-              <w:t>0</w:t>
-            </w:r>
-            <w:r>
-              <w:t>11</w:t>
-            </w:r>
-            <w:r>
-              <w:t xml:space="preserve"> xx </w:t>
+            <w:tcBorders>
+              <w:top w:val="single" w:sz="4" w:space="0" w:color="auto"/>
+              <w:left w:val="single" w:sz="4" w:space="0" w:color="auto"/>
+              <w:bottom w:val="single" w:sz="4" w:space="0" w:color="auto"/>
+              <w:right w:val="single" w:sz="4" w:space="0" w:color="auto"/>
+            </w:tcBorders>
+            <w:hideMark/>
+          </w:tcPr>
+          <w:p>
+            <w:r>
+              <w:t xml:space="preserve">01 x </w:t>
             </w:r>
             <w:proofErr w:type="spellStart"/>
             <w:r>
@@ -577,28 +1125,46 @@
             <w:r>
               <w:t xml:space="preserve"> </w:t>
             </w:r>
-          </w:p>
-        </w:tc>
-        <w:tc>
-          <w:tcPr>
-            <w:tcW w:w="1146" w:type="dxa"/>
-          </w:tcPr>
-          <w:p>
-            <w:r>
-              <w:t>Rx[r</w:t>
-            </w:r>
-            <w:proofErr w:type="gramStart"/>
-            <w:r>
-              <w:t>0,r</w:t>
-            </w:r>
-            <w:proofErr w:type="gramEnd"/>
-            <w:r>
-              <w:t>3]</w:t>
+            <w:proofErr w:type="spellStart"/>
+            <w:r>
+              <w:t>zz</w:t>
+            </w:r>
+            <w:proofErr w:type="spellEnd"/>
+            <w:r>
+              <w:t xml:space="preserve"> </w:t>
+            </w:r>
+          </w:p>
+        </w:tc>
+        <w:tc>
+          <w:tcPr>
+            <w:tcW w:w="1232" w:type="dxa"/>
+            <w:tcBorders>
+              <w:top w:val="single" w:sz="4" w:space="0" w:color="auto"/>
+              <w:left w:val="single" w:sz="4" w:space="0" w:color="auto"/>
+              <w:bottom w:val="single" w:sz="4" w:space="0" w:color="auto"/>
+              <w:right w:val="single" w:sz="4" w:space="0" w:color="auto"/>
+            </w:tcBorders>
+            <w:hideMark/>
+          </w:tcPr>
+          <w:p>
+            <w:r>
+              <w:t>Rx[r0]</w:t>
             </w:r>
             <w:r>
               <w:br/>
               <w:t>Ry[r0,r3]</w:t>
             </w:r>
+            <w:r>
+              <w:br/>
+            </w:r>
+            <w:proofErr w:type="spellStart"/>
+            <w:r>
+              <w:t>Rz</w:t>
+            </w:r>
+            <w:proofErr w:type="spellEnd"/>
+            <w:r>
+              <w:t>[r0,r3]</w:t>
+            </w:r>
           </w:p>
         </w:tc>
       </w:tr>
@@ -606,6 +1172,13 @@
         <w:tc>
           <w:tcPr>
             <w:tcW w:w="1001" w:type="dxa"/>
+            <w:tcBorders>
+              <w:top w:val="single" w:sz="4" w:space="0" w:color="auto"/>
+              <w:left w:val="single" w:sz="4" w:space="0" w:color="auto"/>
+              <w:bottom w:val="single" w:sz="4" w:space="0" w:color="auto"/>
+              <w:right w:val="single" w:sz="4" w:space="0" w:color="auto"/>
+            </w:tcBorders>
+            <w:hideMark/>
           </w:tcPr>
           <w:p>
             <w:r>
@@ -616,6 +1189,13 @@
         <w:tc>
           <w:tcPr>
             <w:tcW w:w="1397" w:type="dxa"/>
+            <w:tcBorders>
+              <w:top w:val="single" w:sz="4" w:space="0" w:color="auto"/>
+              <w:left w:val="single" w:sz="4" w:space="0" w:color="auto"/>
+              <w:bottom w:val="single" w:sz="4" w:space="0" w:color="auto"/>
+              <w:right w:val="single" w:sz="4" w:space="0" w:color="auto"/>
+            </w:tcBorders>
+            <w:hideMark/>
           </w:tcPr>
           <w:p>
             <w:proofErr w:type="spellStart"/>
@@ -627,7 +1207,14 @@
         </w:tc>
         <w:tc>
           <w:tcPr>
-            <w:tcW w:w="1672" w:type="dxa"/>
+            <w:tcW w:w="1784" w:type="dxa"/>
+            <w:tcBorders>
+              <w:top w:val="single" w:sz="4" w:space="0" w:color="auto"/>
+              <w:left w:val="single" w:sz="4" w:space="0" w:color="auto"/>
+              <w:bottom w:val="single" w:sz="4" w:space="0" w:color="auto"/>
+              <w:right w:val="single" w:sz="4" w:space="0" w:color="auto"/>
+            </w:tcBorders>
+            <w:hideMark/>
           </w:tcPr>
           <w:p>
             <w:r>
@@ -646,6 +1233,13 @@
         <w:tc>
           <w:tcPr>
             <w:tcW w:w="1453" w:type="dxa"/>
+            <w:tcBorders>
+              <w:top w:val="single" w:sz="4" w:space="0" w:color="auto"/>
+              <w:left w:val="single" w:sz="4" w:space="0" w:color="auto"/>
+              <w:bottom w:val="single" w:sz="4" w:space="0" w:color="auto"/>
+              <w:right w:val="single" w:sz="4" w:space="0" w:color="auto"/>
+            </w:tcBorders>
+            <w:hideMark/>
           </w:tcPr>
           <w:p>
             <w:r>
@@ -661,6 +1255,13 @@
         <w:tc>
           <w:tcPr>
             <w:tcW w:w="1283" w:type="dxa"/>
+            <w:tcBorders>
+              <w:top w:val="single" w:sz="4" w:space="0" w:color="auto"/>
+              <w:left w:val="single" w:sz="4" w:space="0" w:color="auto"/>
+              <w:bottom w:val="single" w:sz="4" w:space="0" w:color="auto"/>
+              <w:right w:val="single" w:sz="4" w:space="0" w:color="auto"/>
+            </w:tcBorders>
+            <w:hideMark/>
           </w:tcPr>
           <w:p>
             <w:r>
@@ -675,19 +1276,18 @@
         </w:tc>
         <w:tc>
           <w:tcPr>
-            <w:tcW w:w="1146" w:type="dxa"/>
-          </w:tcPr>
-          <w:p>
-            <w:r>
-              <w:t>Rx[r</w:t>
-            </w:r>
-            <w:proofErr w:type="gramStart"/>
-            <w:r>
-              <w:t>0,r</w:t>
-            </w:r>
-            <w:proofErr w:type="gramEnd"/>
-            <w:r>
-              <w:t>3]</w:t>
+            <w:tcW w:w="1232" w:type="dxa"/>
+            <w:tcBorders>
+              <w:top w:val="single" w:sz="4" w:space="0" w:color="auto"/>
+              <w:left w:val="single" w:sz="4" w:space="0" w:color="auto"/>
+              <w:bottom w:val="single" w:sz="4" w:space="0" w:color="auto"/>
+              <w:right w:val="single" w:sz="4" w:space="0" w:color="auto"/>
+            </w:tcBorders>
+            <w:hideMark/>
+          </w:tcPr>
+          <w:p>
+            <w:r>
+              <w:t>Rx[r0,r3]</w:t>
             </w:r>
             <w:r>
               <w:br/>
@@ -707,6 +1307,13 @@
         <w:tc>
           <w:tcPr>
             <w:tcW w:w="1001" w:type="dxa"/>
+            <w:tcBorders>
+              <w:top w:val="single" w:sz="4" w:space="0" w:color="auto"/>
+              <w:left w:val="single" w:sz="4" w:space="0" w:color="auto"/>
+              <w:bottom w:val="single" w:sz="4" w:space="0" w:color="auto"/>
+              <w:right w:val="single" w:sz="4" w:space="0" w:color="auto"/>
+            </w:tcBorders>
+            <w:hideMark/>
           </w:tcPr>
           <w:p>
             <w:r>
@@ -717,6 +1324,13 @@
         <w:tc>
           <w:tcPr>
             <w:tcW w:w="1397" w:type="dxa"/>
+            <w:tcBorders>
+              <w:top w:val="single" w:sz="4" w:space="0" w:color="auto"/>
+              <w:left w:val="single" w:sz="4" w:space="0" w:color="auto"/>
+              <w:bottom w:val="single" w:sz="4" w:space="0" w:color="auto"/>
+              <w:right w:val="single" w:sz="4" w:space="0" w:color="auto"/>
+            </w:tcBorders>
+            <w:hideMark/>
           </w:tcPr>
           <w:p>
             <w:proofErr w:type="spellStart"/>
@@ -728,7 +1342,14 @@
         </w:tc>
         <w:tc>
           <w:tcPr>
-            <w:tcW w:w="1672" w:type="dxa"/>
+            <w:tcW w:w="1784" w:type="dxa"/>
+            <w:tcBorders>
+              <w:top w:val="single" w:sz="4" w:space="0" w:color="auto"/>
+              <w:left w:val="single" w:sz="4" w:space="0" w:color="auto"/>
+              <w:bottom w:val="single" w:sz="4" w:space="0" w:color="auto"/>
+              <w:right w:val="single" w:sz="4" w:space="0" w:color="auto"/>
+            </w:tcBorders>
+            <w:hideMark/>
           </w:tcPr>
           <w:p>
             <w:r>
@@ -747,50 +1368,56 @@
         <w:tc>
           <w:tcPr>
             <w:tcW w:w="1453" w:type="dxa"/>
+            <w:tcBorders>
+              <w:top w:val="single" w:sz="4" w:space="0" w:color="auto"/>
+              <w:left w:val="single" w:sz="4" w:space="0" w:color="auto"/>
+              <w:bottom w:val="single" w:sz="4" w:space="0" w:color="auto"/>
+              <w:right w:val="single" w:sz="4" w:space="0" w:color="auto"/>
+            </w:tcBorders>
+            <w:hideMark/>
           </w:tcPr>
           <w:p>
             <w:r>
               <w:t xml:space="preserve">store </w:t>
             </w:r>
             <w:proofErr w:type="spellStart"/>
-            <w:proofErr w:type="gramStart"/>
             <w:r>
               <w:t>Rx,imm</w:t>
             </w:r>
             <w:proofErr w:type="spellEnd"/>
-            <w:proofErr w:type="gramEnd"/>
           </w:p>
         </w:tc>
         <w:tc>
           <w:tcPr>
             <w:tcW w:w="1283" w:type="dxa"/>
-          </w:tcPr>
-          <w:p>
-            <w:r>
-              <w:t xml:space="preserve">0000 xx </w:t>
-            </w:r>
-            <w:proofErr w:type="spellStart"/>
-            <w:r>
-              <w:t>i</w:t>
-            </w:r>
-            <w:proofErr w:type="spellEnd"/>
-          </w:p>
-        </w:tc>
-        <w:tc>
-          <w:tcPr>
-            <w:tcW w:w="1146" w:type="dxa"/>
-          </w:tcPr>
-          <w:p>
-            <w:r>
-              <w:t>Rx[r</w:t>
-            </w:r>
-            <w:proofErr w:type="gramStart"/>
-            <w:r>
-              <w:t>0,r</w:t>
-            </w:r>
-            <w:proofErr w:type="gramEnd"/>
-            <w:r>
-              <w:t>3]</w:t>
+            <w:tcBorders>
+              <w:top w:val="single" w:sz="4" w:space="0" w:color="auto"/>
+              <w:left w:val="single" w:sz="4" w:space="0" w:color="auto"/>
+              <w:bottom w:val="single" w:sz="4" w:space="0" w:color="auto"/>
+              <w:right w:val="single" w:sz="4" w:space="0" w:color="auto"/>
+            </w:tcBorders>
+            <w:hideMark/>
+          </w:tcPr>
+          <w:p>
+            <w:r>
+              <w:t>100 xx ii</w:t>
+            </w:r>
+          </w:p>
+        </w:tc>
+        <w:tc>
+          <w:tcPr>
+            <w:tcW w:w="1232" w:type="dxa"/>
+            <w:tcBorders>
+              <w:top w:val="single" w:sz="4" w:space="0" w:color="auto"/>
+              <w:left w:val="single" w:sz="4" w:space="0" w:color="auto"/>
+              <w:bottom w:val="single" w:sz="4" w:space="0" w:color="auto"/>
+              <w:right w:val="single" w:sz="4" w:space="0" w:color="auto"/>
+            </w:tcBorders>
+            <w:hideMark/>
+          </w:tcPr>
+          <w:p>
+            <w:r>
+              <w:t>Rx[r0,r3]</w:t>
             </w:r>
             <w:r>
               <w:br/>
@@ -801,13 +1428,7 @@
             </w:r>
             <w:proofErr w:type="spellEnd"/>
             <w:r>
-              <w:t>[</w:t>
-            </w:r>
-            <w:r>
-              <w:t>0,</w:t>
-            </w:r>
-            <w:r>
-              <w:t>1]</w:t>
+              <w:t>[0,1]</w:t>
             </w:r>
           </w:p>
         </w:tc>
@@ -816,6 +1437,13 @@
         <w:tc>
           <w:tcPr>
             <w:tcW w:w="1001" w:type="dxa"/>
+            <w:tcBorders>
+              <w:top w:val="single" w:sz="4" w:space="0" w:color="auto"/>
+              <w:left w:val="single" w:sz="4" w:space="0" w:color="auto"/>
+              <w:bottom w:val="single" w:sz="4" w:space="0" w:color="auto"/>
+              <w:right w:val="single" w:sz="4" w:space="0" w:color="auto"/>
+            </w:tcBorders>
+            <w:hideMark/>
           </w:tcPr>
           <w:p>
             <w:proofErr w:type="spellStart"/>
@@ -828,6 +1456,13 @@
         <w:tc>
           <w:tcPr>
             <w:tcW w:w="1397" w:type="dxa"/>
+            <w:tcBorders>
+              <w:top w:val="single" w:sz="4" w:space="0" w:color="auto"/>
+              <w:left w:val="single" w:sz="4" w:space="0" w:color="auto"/>
+              <w:bottom w:val="single" w:sz="4" w:space="0" w:color="auto"/>
+              <w:right w:val="single" w:sz="4" w:space="0" w:color="auto"/>
+            </w:tcBorders>
+            <w:hideMark/>
           </w:tcPr>
           <w:p>
             <w:r>
@@ -837,7 +1472,14 @@
         </w:tc>
         <w:tc>
           <w:tcPr>
-            <w:tcW w:w="1672" w:type="dxa"/>
+            <w:tcW w:w="1784" w:type="dxa"/>
+            <w:tcBorders>
+              <w:top w:val="single" w:sz="4" w:space="0" w:color="auto"/>
+              <w:left w:val="single" w:sz="4" w:space="0" w:color="auto"/>
+              <w:bottom w:val="single" w:sz="4" w:space="0" w:color="auto"/>
+              <w:right w:val="single" w:sz="4" w:space="0" w:color="auto"/>
+            </w:tcBorders>
+            <w:hideMark/>
           </w:tcPr>
           <w:p>
             <w:proofErr w:type="spellStart"/>
@@ -853,6 +1495,13 @@
         <w:tc>
           <w:tcPr>
             <w:tcW w:w="1453" w:type="dxa"/>
+            <w:tcBorders>
+              <w:top w:val="single" w:sz="4" w:space="0" w:color="auto"/>
+              <w:left w:val="single" w:sz="4" w:space="0" w:color="auto"/>
+              <w:bottom w:val="single" w:sz="4" w:space="0" w:color="auto"/>
+              <w:right w:val="single" w:sz="4" w:space="0" w:color="auto"/>
+            </w:tcBorders>
+            <w:hideMark/>
           </w:tcPr>
           <w:p>
             <w:r>
@@ -868,13 +1517,17 @@
         <w:tc>
           <w:tcPr>
             <w:tcW w:w="1283" w:type="dxa"/>
-          </w:tcPr>
-          <w:p>
-            <w:r>
-              <w:t>1</w:t>
-            </w:r>
-            <w:r>
-              <w:t xml:space="preserve"> </w:t>
+            <w:tcBorders>
+              <w:top w:val="single" w:sz="4" w:space="0" w:color="auto"/>
+              <w:left w:val="single" w:sz="4" w:space="0" w:color="auto"/>
+              <w:bottom w:val="single" w:sz="4" w:space="0" w:color="auto"/>
+              <w:right w:val="single" w:sz="4" w:space="0" w:color="auto"/>
+            </w:tcBorders>
+            <w:hideMark/>
+          </w:tcPr>
+          <w:p>
+            <w:r>
+              <w:t xml:space="preserve">1 </w:t>
             </w:r>
             <w:proofErr w:type="spellStart"/>
             <w:r>
@@ -885,21 +1538,23 @@
         </w:tc>
         <w:tc>
           <w:tcPr>
-            <w:tcW w:w="1146" w:type="dxa"/>
-          </w:tcPr>
-          <w:p>
-            <w:proofErr w:type="spellStart"/>
-            <w:proofErr w:type="gramStart"/>
+            <w:tcW w:w="1232" w:type="dxa"/>
+            <w:tcBorders>
+              <w:top w:val="single" w:sz="4" w:space="0" w:color="auto"/>
+              <w:left w:val="single" w:sz="4" w:space="0" w:color="auto"/>
+              <w:bottom w:val="single" w:sz="4" w:space="0" w:color="auto"/>
+              <w:right w:val="single" w:sz="4" w:space="0" w:color="auto"/>
+            </w:tcBorders>
+            <w:hideMark/>
+          </w:tcPr>
+          <w:p>
+            <w:proofErr w:type="spellStart"/>
             <w:r>
               <w:t>Imm</w:t>
             </w:r>
             <w:proofErr w:type="spellEnd"/>
             <w:r>
-              <w:t>[</w:t>
-            </w:r>
-            <w:proofErr w:type="gramEnd"/>
-            <w:r>
-              <w:t>]</w:t>
+              <w:t>[]</w:t>
             </w:r>
           </w:p>
         </w:tc>
@@ -908,6 +1563,117 @@
         <w:tc>
           <w:tcPr>
             <w:tcW w:w="1001" w:type="dxa"/>
+            <w:tcBorders>
+              <w:top w:val="single" w:sz="4" w:space="0" w:color="auto"/>
+              <w:left w:val="single" w:sz="4" w:space="0" w:color="auto"/>
+              <w:bottom w:val="single" w:sz="4" w:space="0" w:color="auto"/>
+              <w:right w:val="single" w:sz="4" w:space="0" w:color="auto"/>
+            </w:tcBorders>
+            <w:hideMark/>
+          </w:tcPr>
+          <w:p>
+            <w:r>
+              <w:t>No change</w:t>
+            </w:r>
+          </w:p>
+        </w:tc>
+        <w:tc>
+          <w:tcPr>
+            <w:tcW w:w="1397" w:type="dxa"/>
+            <w:tcBorders>
+              <w:top w:val="single" w:sz="4" w:space="0" w:color="auto"/>
+              <w:left w:val="single" w:sz="4" w:space="0" w:color="auto"/>
+              <w:bottom w:val="single" w:sz="4" w:space="0" w:color="auto"/>
+              <w:right w:val="single" w:sz="4" w:space="0" w:color="auto"/>
+            </w:tcBorders>
+            <w:hideMark/>
+          </w:tcPr>
+          <w:p>
+            <w:r>
+              <w:t>-</w:t>
+            </w:r>
+          </w:p>
+        </w:tc>
+        <w:tc>
+          <w:tcPr>
+            <w:tcW w:w="1784" w:type="dxa"/>
+            <w:tcBorders>
+              <w:top w:val="single" w:sz="4" w:space="0" w:color="auto"/>
+              <w:left w:val="single" w:sz="4" w:space="0" w:color="auto"/>
+              <w:bottom w:val="single" w:sz="4" w:space="0" w:color="auto"/>
+              <w:right w:val="single" w:sz="4" w:space="0" w:color="auto"/>
+            </w:tcBorders>
+            <w:hideMark/>
+          </w:tcPr>
+          <w:p>
+            <w:r>
+              <w:t>Ending the program</w:t>
+            </w:r>
+          </w:p>
+        </w:tc>
+        <w:tc>
+          <w:tcPr>
+            <w:tcW w:w="1453" w:type="dxa"/>
+            <w:tcBorders>
+              <w:top w:val="single" w:sz="4" w:space="0" w:color="auto"/>
+              <w:left w:val="single" w:sz="4" w:space="0" w:color="auto"/>
+              <w:bottom w:val="single" w:sz="4" w:space="0" w:color="auto"/>
+              <w:right w:val="single" w:sz="4" w:space="0" w:color="auto"/>
+            </w:tcBorders>
+            <w:hideMark/>
+          </w:tcPr>
+          <w:p>
+            <w:r>
+              <w:t>finish</w:t>
+            </w:r>
+          </w:p>
+        </w:tc>
+        <w:tc>
+          <w:tcPr>
+            <w:tcW w:w="1283" w:type="dxa"/>
+            <w:tcBorders>
+              <w:top w:val="single" w:sz="4" w:space="0" w:color="auto"/>
+              <w:left w:val="single" w:sz="4" w:space="0" w:color="auto"/>
+              <w:bottom w:val="single" w:sz="4" w:space="0" w:color="auto"/>
+              <w:right w:val="single" w:sz="4" w:space="0" w:color="auto"/>
+            </w:tcBorders>
+            <w:hideMark/>
+          </w:tcPr>
+          <w:p>
+            <w:r>
+              <w:t>1111111</w:t>
+            </w:r>
+          </w:p>
+        </w:tc>
+        <w:tc>
+          <w:tcPr>
+            <w:tcW w:w="1232" w:type="dxa"/>
+            <w:tcBorders>
+              <w:top w:val="single" w:sz="4" w:space="0" w:color="auto"/>
+              <w:left w:val="single" w:sz="4" w:space="0" w:color="auto"/>
+              <w:bottom w:val="single" w:sz="4" w:space="0" w:color="auto"/>
+              <w:right w:val="single" w:sz="4" w:space="0" w:color="auto"/>
+            </w:tcBorders>
+            <w:hideMark/>
+          </w:tcPr>
+          <w:p>
+            <w:r>
+              <w:t>-</w:t>
+            </w:r>
+          </w:p>
+        </w:tc>
+      </w:tr>
+      <w:tr>
+        <w:tc>
+          <w:tcPr>
+            <w:tcW w:w="1001" w:type="dxa"/>
+            <w:tcBorders>
+              <w:top w:val="single" w:sz="4" w:space="0" w:color="auto"/>
+              <w:left w:val="single" w:sz="4" w:space="0" w:color="auto"/>
+              <w:bottom w:val="single" w:sz="4" w:space="0" w:color="auto"/>
+              <w:right w:val="single" w:sz="4" w:space="0" w:color="auto"/>
+            </w:tcBorders>
+            <w:hideMark/>
           </w:tcPr>
           <w:p>
             <w:r>
@@ -918,6 +1684,13 @@
         <w:tc>
           <w:tcPr>
             <w:tcW w:w="1397" w:type="dxa"/>
+            <w:tcBorders>
+              <w:top w:val="single" w:sz="4" w:space="0" w:color="auto"/>
+              <w:left w:val="single" w:sz="4" w:space="0" w:color="auto"/>
+              <w:bottom w:val="single" w:sz="4" w:space="0" w:color="auto"/>
+              <w:right w:val="single" w:sz="4" w:space="0" w:color="auto"/>
+            </w:tcBorders>
+            <w:hideMark/>
           </w:tcPr>
           <w:p>
             <w:proofErr w:type="spellStart"/>
@@ -929,7 +1702,14 @@
         </w:tc>
         <w:tc>
           <w:tcPr>
-            <w:tcW w:w="1672" w:type="dxa"/>
+            <w:tcW w:w="1784" w:type="dxa"/>
+            <w:tcBorders>
+              <w:top w:val="single" w:sz="4" w:space="0" w:color="auto"/>
+              <w:left w:val="single" w:sz="4" w:space="0" w:color="auto"/>
+              <w:bottom w:val="single" w:sz="4" w:space="0" w:color="auto"/>
+              <w:right w:val="single" w:sz="4" w:space="0" w:color="auto"/>
+            </w:tcBorders>
+            <w:hideMark/>
           </w:tcPr>
           <w:p>
             <w:r>
@@ -954,6 +1734,13 @@
         <w:tc>
           <w:tcPr>
             <w:tcW w:w="1453" w:type="dxa"/>
+            <w:tcBorders>
+              <w:top w:val="single" w:sz="4" w:space="0" w:color="auto"/>
+              <w:left w:val="single" w:sz="4" w:space="0" w:color="auto"/>
+              <w:bottom w:val="single" w:sz="4" w:space="0" w:color="auto"/>
+              <w:right w:val="single" w:sz="4" w:space="0" w:color="auto"/>
+            </w:tcBorders>
+            <w:hideMark/>
           </w:tcPr>
           <w:p>
             <w:r>
@@ -969,6 +1756,13 @@
         <w:tc>
           <w:tcPr>
             <w:tcW w:w="1283" w:type="dxa"/>
+            <w:tcBorders>
+              <w:top w:val="single" w:sz="4" w:space="0" w:color="auto"/>
+              <w:left w:val="single" w:sz="4" w:space="0" w:color="auto"/>
+              <w:bottom w:val="single" w:sz="4" w:space="0" w:color="auto"/>
+              <w:right w:val="single" w:sz="4" w:space="0" w:color="auto"/>
+            </w:tcBorders>
+            <w:hideMark/>
           </w:tcPr>
           <w:p>
             <w:r>
@@ -991,32 +1785,23 @@
         </w:tc>
         <w:tc>
           <w:tcPr>
-            <w:tcW w:w="1146" w:type="dxa"/>
-          </w:tcPr>
-          <w:p>
-            <w:r>
-              <w:t>Rx[r</w:t>
-            </w:r>
-            <w:proofErr w:type="gramStart"/>
-            <w:r>
-              <w:t>0,r</w:t>
-            </w:r>
-            <w:proofErr w:type="gramEnd"/>
-            <w:r>
-              <w:t>3]</w:t>
-            </w:r>
-          </w:p>
-          <w:p>
-            <w:r>
-              <w:t>Ry[r</w:t>
-            </w:r>
-            <w:proofErr w:type="gramStart"/>
-            <w:r>
-              <w:t>0,r</w:t>
-            </w:r>
-            <w:proofErr w:type="gramEnd"/>
-            <w:r>
-              <w:t>3]</w:t>
+            <w:tcW w:w="1232" w:type="dxa"/>
+            <w:tcBorders>
+              <w:top w:val="single" w:sz="4" w:space="0" w:color="auto"/>
+              <w:left w:val="single" w:sz="4" w:space="0" w:color="auto"/>
+              <w:bottom w:val="single" w:sz="4" w:space="0" w:color="auto"/>
+              <w:right w:val="single" w:sz="4" w:space="0" w:color="auto"/>
+            </w:tcBorders>
+            <w:hideMark/>
+          </w:tcPr>
+          <w:p>
+            <w:r>
+              <w:t>Rx[r0,r3]</w:t>
+            </w:r>
+          </w:p>
+          <w:p>
+            <w:r>
+              <w:t>Ry[r0,r3]</w:t>
             </w:r>
             <w:r>
               <w:br/>
@@ -1027,13 +1812,7 @@
             </w:r>
             <w:proofErr w:type="spellEnd"/>
             <w:r>
-              <w:t>[</w:t>
-            </w:r>
-            <w:r>
-              <w:t>0,</w:t>
-            </w:r>
-            <w:r>
-              <w:t>1]</w:t>
+              <w:t>[0,1]</w:t>
             </w:r>
           </w:p>
         </w:tc>
@@ -1042,6 +1821,13 @@
         <w:tc>
           <w:tcPr>
             <w:tcW w:w="1001" w:type="dxa"/>
+            <w:tcBorders>
+              <w:top w:val="single" w:sz="4" w:space="0" w:color="auto"/>
+              <w:left w:val="single" w:sz="4" w:space="0" w:color="auto"/>
+              <w:bottom w:val="single" w:sz="4" w:space="0" w:color="auto"/>
+              <w:right w:val="single" w:sz="4" w:space="0" w:color="auto"/>
+            </w:tcBorders>
+            <w:hideMark/>
           </w:tcPr>
           <w:p>
             <w:r>
@@ -1052,6 +1838,13 @@
         <w:tc>
           <w:tcPr>
             <w:tcW w:w="1397" w:type="dxa"/>
+            <w:tcBorders>
+              <w:top w:val="single" w:sz="4" w:space="0" w:color="auto"/>
+              <w:left w:val="single" w:sz="4" w:space="0" w:color="auto"/>
+              <w:bottom w:val="single" w:sz="4" w:space="0" w:color="auto"/>
+              <w:right w:val="single" w:sz="4" w:space="0" w:color="auto"/>
+            </w:tcBorders>
+            <w:hideMark/>
           </w:tcPr>
           <w:p>
             <w:proofErr w:type="spellStart"/>
@@ -1063,7 +1856,14 @@
         </w:tc>
         <w:tc>
           <w:tcPr>
-            <w:tcW w:w="1672" w:type="dxa"/>
+            <w:tcW w:w="1784" w:type="dxa"/>
+            <w:tcBorders>
+              <w:top w:val="single" w:sz="4" w:space="0" w:color="auto"/>
+              <w:left w:val="single" w:sz="4" w:space="0" w:color="auto"/>
+              <w:bottom w:val="single" w:sz="4" w:space="0" w:color="auto"/>
+              <w:right w:val="single" w:sz="4" w:space="0" w:color="auto"/>
+            </w:tcBorders>
+            <w:hideMark/>
           </w:tcPr>
           <w:p>
             <w:r>
@@ -1085,6 +1885,13 @@
         <w:tc>
           <w:tcPr>
             <w:tcW w:w="1453" w:type="dxa"/>
+            <w:tcBorders>
+              <w:top w:val="single" w:sz="4" w:space="0" w:color="auto"/>
+              <w:left w:val="single" w:sz="4" w:space="0" w:color="auto"/>
+              <w:bottom w:val="single" w:sz="4" w:space="0" w:color="auto"/>
+              <w:right w:val="single" w:sz="4" w:space="0" w:color="auto"/>
+            </w:tcBorders>
+            <w:hideMark/>
           </w:tcPr>
           <w:p>
             <w:proofErr w:type="spellStart"/>
@@ -1093,10 +1900,7 @@
             </w:r>
             <w:proofErr w:type="spellEnd"/>
             <w:r>
-              <w:t xml:space="preserve"> </w:t>
-            </w:r>
-            <w:r>
-              <w:t xml:space="preserve">Rx, Ry, </w:t>
+              <w:t xml:space="preserve"> Rx, Ry, </w:t>
             </w:r>
             <w:proofErr w:type="spellStart"/>
             <w:r>
@@ -1108,6 +1912,13 @@
         <w:tc>
           <w:tcPr>
             <w:tcW w:w="1283" w:type="dxa"/>
+            <w:tcBorders>
+              <w:top w:val="single" w:sz="4" w:space="0" w:color="auto"/>
+              <w:left w:val="single" w:sz="4" w:space="0" w:color="auto"/>
+              <w:bottom w:val="single" w:sz="4" w:space="0" w:color="auto"/>
+              <w:right w:val="single" w:sz="4" w:space="0" w:color="auto"/>
+            </w:tcBorders>
+            <w:hideMark/>
           </w:tcPr>
           <w:p>
             <w:r>
@@ -1125,24 +1936,21 @@
         </w:tc>
         <w:tc>
           <w:tcPr>
-            <w:tcW w:w="1146" w:type="dxa"/>
-          </w:tcPr>
-          <w:p>
-            <w:r>
-              <w:t>Rx[r</w:t>
-            </w:r>
-            <w:proofErr w:type="gramStart"/>
-            <w:r>
-              <w:t>0,r</w:t>
-            </w:r>
-            <w:proofErr w:type="gramEnd"/>
-            <w:r>
-              <w:t>3]</w:t>
+            <w:tcW w:w="1232" w:type="dxa"/>
+            <w:tcBorders>
+              <w:top w:val="single" w:sz="4" w:space="0" w:color="auto"/>
+              <w:left w:val="single" w:sz="4" w:space="0" w:color="auto"/>
+              <w:bottom w:val="single" w:sz="4" w:space="0" w:color="auto"/>
+              <w:right w:val="single" w:sz="4" w:space="0" w:color="auto"/>
+            </w:tcBorders>
+            <w:hideMark/>
+          </w:tcPr>
+          <w:p>
+            <w:r>
+              <w:t>Rx[r0,r3]</w:t>
             </w:r>
             <w:r>
               <w:br/>
-            </w:r>
-            <w:r>
               <w:t>Ry[r0,r3]</w:t>
             </w:r>
           </w:p>
@@ -1159,7 +1967,10 @@
         </w:tc>
       </w:tr>
     </w:tbl>
-    <w:p/>
+    <w:p>
+      <w:bookmarkStart w:id="0" w:name="_GoBack"/>
+      <w:bookmarkEnd w:id="0"/>
+    </w:p>
     <w:sectPr>
       <w:pgSz w:w="12240" w:h="15840"/>
       <w:pgMar w:top="1440" w:right="1440" w:bottom="1440" w:left="1440" w:header="720" w:footer="720" w:gutter="0"/>
@@ -1865,4 +2676,16 @@
     </a:ext>
   </a:extLst>
 </a:theme>
+</file>
+
+<file path=customXml/item1.xml><?xml version="1.0" encoding="utf-8"?>
+<b:Sources xmlns:b="http://schemas.openxmlformats.org/officeDocument/2006/bibliography" xmlns="http://schemas.openxmlformats.org/officeDocument/2006/bibliography" SelectedStyle="\APASixthEditionOfficeOnline.xsl" StyleName="APA" Version="6"/>
+</file>
+
+<file path=customXml/itemProps1.xml><?xml version="1.0" encoding="utf-8"?>
+<ds:datastoreItem xmlns:ds="http://schemas.openxmlformats.org/officeDocument/2006/customXml" ds:itemID="{2F56E171-5028-4EF5-90B3-60D7978B3179}">
+  <ds:schemaRefs>
+    <ds:schemaRef ds:uri="http://schemas.openxmlformats.org/officeDocument/2006/bibliography"/>
+  </ds:schemaRefs>
+</ds:datastoreItem>
 </file>
</xml_diff>